<commit_message>
Lastenheft mit Aktivitätsdiagrammen + Kommentaren
</commit_message>
<xml_diff>
--- a/Lastenheft_Version2_1_28_11_17.docx
+++ b/Lastenheft_Version2_1_28_11_17.docx
@@ -17,11 +17,35 @@
         </w:rPr>
       </w:pPr>
       <w:r>
-        <w:object w:dxaOrig="806" w:dyaOrig="2419">
-          <v:rect id="rectole0000000000" o:spid="_x0000_i1025" style="width:39.6pt;height:120.6pt" o:ole="" o:preferrelative="t" stroked="f">
+        <w:rPr>
+          <w:noProof/>
+        </w:rPr>
+        <w:object w:dxaOrig="8216" w:dyaOrig="5477" w14:anchorId="685513DC">
+          <v:shapetype id="_x0000_t75" coordsize="21600,21600" o:spt="75" o:preferrelative="t" path="m@4@5l@4@11@9@11@9@5xe" filled="f" stroked="f">
+            <v:stroke joinstyle="miter"/>
+            <v:formulas>
+              <v:f eqn="if lineDrawn pixelLineWidth 0"/>
+              <v:f eqn="sum @0 1 0"/>
+              <v:f eqn="sum 0 0 @1"/>
+              <v:f eqn="prod @2 1 2"/>
+              <v:f eqn="prod @3 21600 pixelWidth"/>
+              <v:f eqn="prod @3 21600 pixelHeight"/>
+              <v:f eqn="sum @0 0 1"/>
+              <v:f eqn="prod @6 1 2"/>
+              <v:f eqn="prod @7 21600 pixelWidth"/>
+              <v:f eqn="sum @8 21600 0"/>
+              <v:f eqn="prod @7 21600 pixelHeight"/>
+              <v:f eqn="sum @10 21600 0"/>
+            </v:formulas>
+            <v:path o:extrusionok="f" gradientshapeok="t" o:connecttype="rect"/>
+            <o:lock v:ext="edit" aspectratio="t"/>
+          </v:shapetype>
+          <v:shape id="_x0000_s1028" type="#_x0000_t75" style="position:absolute;left:0;text-align:left;margin-left:462.45pt;margin-top:-50.45pt;width:39.6pt;height:120.6pt;z-index:251659264;mso-position-horizontal-relative:margin;mso-position-vertical-relative:margin" filled="t">
             <v:imagedata r:id="rId8" o:title=""/>
-          </v:rect>
-          <o:OLEObject Type="Embed" ProgID="StaticMetafile" ShapeID="rectole0000000000" DrawAspect="Content" ObjectID="_1573406876" r:id="rId9"/>
+            <o:lock v:ext="edit" aspectratio="f"/>
+            <w10:wrap type="square" anchorx="margin" anchory="margin"/>
+          </v:shape>
+          <o:OLEObject Type="Embed" ProgID="StaticMetafile" ShapeID="_x0000_s1028" DrawAspect="Content" ObjectID="_1573416277" r:id="rId9"/>
         </w:object>
       </w:r>
       <w:r>
@@ -43,7 +67,7 @@
         <w:rPr>
           <w:rFonts w:ascii="Century Gothic" w:eastAsia="Century Gothic" w:hAnsi="Century Gothic" w:cs="Century Gothic"/>
           <w:b/>
-          <w:color w:val="538135" w:themeColor="accent6" w:themeShade="BF"/>
+          <w:color w:val="08A4EE" w:themeColor="accent6" w:themeShade="BF"/>
           <w:sz w:val="36"/>
         </w:rPr>
       </w:pPr>
@@ -52,7 +76,7 @@
         <w:rPr>
           <w:rFonts w:ascii="Century Gothic" w:eastAsia="Century Gothic" w:hAnsi="Century Gothic" w:cs="Century Gothic"/>
           <w:b/>
-          <w:color w:val="538135" w:themeColor="accent6" w:themeShade="BF"/>
+          <w:color w:val="92D050"/>
           <w:sz w:val="36"/>
         </w:rPr>
         <w:t>Zur Entwicklung eines Online-Fahrradverleihs</w:t>
@@ -84,13 +108,42 @@
           <w:color w:val="7F7F7F"/>
           <w:sz w:val="44"/>
         </w:rPr>
-        <w:t>„Rent-A-Drahtesel“</w:t>
+        <w:t>„</w:t>
+      </w:r>
+      <w:proofErr w:type="spellStart"/>
+      <w:r>
+        <w:rPr>
+          <w:rFonts w:ascii="Arial" w:eastAsia="Arial" w:hAnsi="Arial" w:cs="Arial"/>
+          <w:color w:val="7F7F7F"/>
+          <w:sz w:val="44"/>
+        </w:rPr>
+        <w:t>Rent</w:t>
+      </w:r>
+      <w:proofErr w:type="spellEnd"/>
+      <w:r>
+        <w:rPr>
+          <w:rFonts w:ascii="Arial" w:eastAsia="Arial" w:hAnsi="Arial" w:cs="Arial"/>
+          <w:color w:val="7F7F7F"/>
+          <w:sz w:val="44"/>
+        </w:rPr>
+        <w:t>-A-Drahtesel“</w:t>
       </w:r>
       <w:bookmarkEnd w:id="1"/>
     </w:p>
     <w:p>
       <w:pPr>
         <w:spacing w:after="0" w:line="360" w:lineRule="auto"/>
+        <w:jc w:val="center"/>
+        <w:rPr>
+          <w:rFonts w:ascii="Arial" w:eastAsia="Arial" w:hAnsi="Arial" w:cs="Arial"/>
+          <w:color w:val="7F7F7F"/>
+          <w:sz w:val="44"/>
+        </w:rPr>
+      </w:pPr>
+    </w:p>
+    <w:p>
+      <w:pPr>
+        <w:spacing w:after="0" w:line="360" w:lineRule="auto"/>
         <w:rPr>
           <w:rFonts w:ascii="Arial" w:eastAsia="Arial" w:hAnsi="Arial" w:cs="Arial"/>
         </w:rPr>
@@ -105,14 +158,30 @@
         </w:rPr>
       </w:pPr>
       <w:r>
-        <w:object w:dxaOrig="8216" w:dyaOrig="5477">
-          <v:rect id="rectole0000000001" o:spid="_x0000_i1026" style="width:411pt;height:273.6pt" o:ole="" o:preferrelative="t" stroked="f">
+        <w:object w:dxaOrig="8216" w:dyaOrig="5477" w14:anchorId="22E7D28A">
+          <v:rect id="rectole0000000001" o:spid="_x0000_i1026" style="width:410.75pt;height:273.85pt" o:ole="" o:preferrelative="t" stroked="f">
             <v:imagedata r:id="rId10" o:title=""/>
           </v:rect>
-          <o:OLEObject Type="Embed" ProgID="StaticMetafile" ShapeID="rectole0000000001" DrawAspect="Content" ObjectID="_1573406877" r:id="rId11"/>
+          <o:OLEObject Type="Embed" ProgID="StaticMetafile" ShapeID="rectole0000000001" DrawAspect="Content" ObjectID="_1573416269" r:id="rId11"/>
         </w:object>
       </w:r>
       <w:bookmarkEnd w:id="2"/>
+    </w:p>
+    <w:p>
+      <w:pPr>
+        <w:spacing w:after="0" w:line="360" w:lineRule="auto"/>
+        <w:rPr>
+          <w:rFonts w:ascii="Arial" w:eastAsia="Arial" w:hAnsi="Arial" w:cs="Arial"/>
+        </w:rPr>
+      </w:pPr>
+    </w:p>
+    <w:p>
+      <w:pPr>
+        <w:spacing w:after="0" w:line="360" w:lineRule="auto"/>
+        <w:rPr>
+          <w:rFonts w:ascii="Arial" w:eastAsia="Arial" w:hAnsi="Arial" w:cs="Arial"/>
+        </w:rPr>
+      </w:pPr>
     </w:p>
     <w:p>
       <w:pPr>
@@ -260,17 +329,8 @@
                 <w:rFonts w:ascii="Arial" w:eastAsia="Arial" w:hAnsi="Arial" w:cs="Arial"/>
                 <w:sz w:val="24"/>
               </w:rPr>
-              <w:t xml:space="preserve">Jana </w:t>
+              <w:t>Jana Eschwaltrup</w:t>
             </w:r>
-            <w:proofErr w:type="spellStart"/>
-            <w:r>
-              <w:rPr>
-                <w:rFonts w:ascii="Arial" w:eastAsia="Arial" w:hAnsi="Arial" w:cs="Arial"/>
-                <w:sz w:val="24"/>
-              </w:rPr>
-              <w:t>Eschwaltrup</w:t>
-            </w:r>
-            <w:proofErr w:type="spellEnd"/>
           </w:p>
         </w:tc>
         <w:tc>
@@ -496,6 +556,24 @@
           <w:b/>
         </w:rPr>
       </w:pPr>
+    </w:p>
+    <w:p>
+      <w:pPr>
+        <w:spacing w:after="0" w:line="360" w:lineRule="auto"/>
+        <w:rPr>
+          <w:rFonts w:ascii="Arial" w:eastAsia="Arial" w:hAnsi="Arial" w:cs="Arial"/>
+          <w:b/>
+        </w:rPr>
+      </w:pPr>
+    </w:p>
+    <w:p>
+      <w:pPr>
+        <w:spacing w:after="0" w:line="360" w:lineRule="auto"/>
+        <w:rPr>
+          <w:rFonts w:ascii="Arial" w:eastAsia="Arial" w:hAnsi="Arial" w:cs="Arial"/>
+          <w:b/>
+        </w:rPr>
+      </w:pPr>
       <w:r>
         <w:rPr>
           <w:rFonts w:ascii="Arial" w:eastAsia="Arial" w:hAnsi="Arial" w:cs="Arial"/>
@@ -512,19 +590,27 @@
         <w:rPr>
           <w:rFonts w:ascii="Century Gothic" w:eastAsia="Century Gothic" w:hAnsi="Century Gothic" w:cs="Century Gothic"/>
           <w:b/>
-          <w:color w:val="538135" w:themeColor="accent6" w:themeShade="BF"/>
+          <w:color w:val="92D050"/>
           <w:sz w:val="28"/>
         </w:rPr>
       </w:pPr>
+      <w:commentRangeStart w:id="4"/>
       <w:r>
         <w:rPr>
           <w:rFonts w:ascii="Century Gothic" w:eastAsia="Century Gothic" w:hAnsi="Century Gothic" w:cs="Century Gothic"/>
           <w:b/>
-          <w:color w:val="538135" w:themeColor="accent6" w:themeShade="BF"/>
+          <w:color w:val="92D050"/>
           <w:sz w:val="28"/>
         </w:rPr>
         <w:lastRenderedPageBreak/>
         <w:t>Inhaltsverzeichnis</w:t>
+      </w:r>
+      <w:commentRangeEnd w:id="4"/>
+      <w:r>
+        <w:rPr>
+          <w:rStyle w:val="Kommentarzeichen"/>
+        </w:rPr>
+        <w:commentReference w:id="4"/>
       </w:r>
     </w:p>
     <w:p>
@@ -3270,7 +3356,7 @@
         <w:rPr>
           <w:rFonts w:ascii="Century Gothic" w:eastAsia="Century Gothic" w:hAnsi="Century Gothic" w:cs="Century Gothic"/>
           <w:b/>
-          <w:color w:val="538135" w:themeColor="accent6" w:themeShade="BF"/>
+          <w:color w:val="08A4EE" w:themeColor="accent6" w:themeShade="BF"/>
           <w:sz w:val="28"/>
         </w:rPr>
       </w:pPr>
@@ -3591,7 +3677,7 @@
         <w:rPr>
           <w:rFonts w:ascii="Century Gothic" w:eastAsia="Century Gothic" w:hAnsi="Century Gothic" w:cs="Century Gothic"/>
           <w:b/>
-          <w:color w:val="538135" w:themeColor="accent6" w:themeShade="BF"/>
+          <w:color w:val="08A4EE" w:themeColor="accent6" w:themeShade="BF"/>
           <w:sz w:val="28"/>
         </w:rPr>
       </w:pPr>
@@ -3876,7 +3962,7 @@
         <w:rPr>
           <w:rFonts w:ascii="Century Gothic" w:eastAsia="Century Gothic" w:hAnsi="Century Gothic" w:cs="Century Gothic"/>
           <w:b/>
-          <w:color w:val="538135" w:themeColor="accent6" w:themeShade="BF"/>
+          <w:color w:val="08A4EE" w:themeColor="accent6" w:themeShade="BF"/>
           <w:sz w:val="28"/>
         </w:rPr>
       </w:pPr>
@@ -4118,22 +4204,31 @@
         <w:keepLines/>
         <w:spacing w:after="0" w:line="360" w:lineRule="auto"/>
         <w:rPr>
-          <w:rFonts w:ascii="Arial" w:eastAsia="Arial" w:hAnsi="Arial" w:cs="Arial"/>
-        </w:rPr>
-      </w:pPr>
-    </w:p>
-    <w:p>
-      <w:pPr>
-        <w:keepNext/>
-        <w:keepLines/>
-        <w:spacing w:after="0" w:line="360" w:lineRule="auto"/>
-        <w:rPr>
           <w:rFonts w:ascii="Century Gothic" w:eastAsia="Century Gothic" w:hAnsi="Century Gothic" w:cs="Century Gothic"/>
           <w:b/>
           <w:color w:val="92D050"/>
           <w:sz w:val="28"/>
         </w:rPr>
       </w:pPr>
+    </w:p>
+    <w:p>
+      <w:pPr>
+        <w:rPr>
+          <w:rFonts w:ascii="Century Gothic" w:eastAsia="Century Gothic" w:hAnsi="Century Gothic" w:cs="Century Gothic"/>
+          <w:b/>
+          <w:color w:val="92D050"/>
+          <w:sz w:val="28"/>
+        </w:rPr>
+      </w:pPr>
+      <w:r>
+        <w:rPr>
+          <w:rFonts w:ascii="Century Gothic" w:eastAsia="Century Gothic" w:hAnsi="Century Gothic" w:cs="Century Gothic"/>
+          <w:b/>
+          <w:color w:val="92D050"/>
+          <w:sz w:val="28"/>
+        </w:rPr>
+        <w:br w:type="page"/>
+      </w:r>
     </w:p>
     <w:p>
       <w:pPr>
@@ -4159,6 +4254,7 @@
           <w:color w:val="92D050"/>
           <w:sz w:val="28"/>
         </w:rPr>
+        <w:lastRenderedPageBreak/>
         <w:t>Produkteinsatz</w:t>
       </w:r>
     </w:p>
@@ -4172,7 +4268,7 @@
         <w:rPr>
           <w:rFonts w:ascii="Century Gothic" w:eastAsia="Century Gothic" w:hAnsi="Century Gothic" w:cs="Century Gothic"/>
           <w:b/>
-          <w:color w:val="538135" w:themeColor="accent6" w:themeShade="BF"/>
+          <w:color w:val="08A4EE" w:themeColor="accent6" w:themeShade="BF"/>
           <w:sz w:val="28"/>
         </w:rPr>
       </w:pPr>
@@ -4519,289 +4615,8 @@
         <w:rPr>
           <w:rFonts w:ascii="Arial" w:eastAsia="Arial" w:hAnsi="Arial" w:cs="Arial"/>
         </w:rPr>
-        <w:lastRenderedPageBreak/>
         <w:t>Der Anwender soll auch bei dem Prozess des Inserierens seines eigenen Fahrrades unterstützt werden und diesen Prozess einfach und übersichtlich halten.</w:t>
       </w:r>
-    </w:p>
-    <w:p>
-      <w:pPr>
-        <w:spacing w:after="0" w:line="360" w:lineRule="auto"/>
-        <w:rPr>
-          <w:rFonts w:ascii="Arial" w:eastAsia="Arial" w:hAnsi="Arial" w:cs="Arial"/>
-        </w:rPr>
-      </w:pPr>
-    </w:p>
-    <w:p>
-      <w:pPr>
-        <w:spacing w:after="0" w:line="360" w:lineRule="auto"/>
-        <w:rPr>
-          <w:rFonts w:ascii="Arial" w:eastAsia="Arial" w:hAnsi="Arial" w:cs="Arial"/>
-        </w:rPr>
-      </w:pPr>
-    </w:p>
-    <w:p>
-      <w:pPr>
-        <w:spacing w:after="0" w:line="360" w:lineRule="auto"/>
-        <w:rPr>
-          <w:rFonts w:ascii="Arial" w:eastAsia="Arial" w:hAnsi="Arial" w:cs="Arial"/>
-        </w:rPr>
-      </w:pPr>
-    </w:p>
-    <w:p>
-      <w:pPr>
-        <w:spacing w:after="0" w:line="360" w:lineRule="auto"/>
-        <w:rPr>
-          <w:rFonts w:ascii="Arial" w:eastAsia="Arial" w:hAnsi="Arial" w:cs="Arial"/>
-        </w:rPr>
-      </w:pPr>
-    </w:p>
-    <w:p>
-      <w:pPr>
-        <w:spacing w:after="0" w:line="360" w:lineRule="auto"/>
-        <w:rPr>
-          <w:rFonts w:ascii="Arial" w:eastAsia="Arial" w:hAnsi="Arial" w:cs="Arial"/>
-        </w:rPr>
-      </w:pPr>
-    </w:p>
-    <w:p>
-      <w:pPr>
-        <w:spacing w:after="0" w:line="360" w:lineRule="auto"/>
-        <w:rPr>
-          <w:rFonts w:ascii="Arial" w:eastAsia="Arial" w:hAnsi="Arial" w:cs="Arial"/>
-        </w:rPr>
-      </w:pPr>
-    </w:p>
-    <w:p>
-      <w:pPr>
-        <w:spacing w:after="0" w:line="360" w:lineRule="auto"/>
-        <w:rPr>
-          <w:rFonts w:ascii="Arial" w:eastAsia="Arial" w:hAnsi="Arial" w:cs="Arial"/>
-        </w:rPr>
-      </w:pPr>
-    </w:p>
-    <w:p>
-      <w:pPr>
-        <w:spacing w:after="0" w:line="360" w:lineRule="auto"/>
-        <w:rPr>
-          <w:rFonts w:ascii="Arial" w:eastAsia="Arial" w:hAnsi="Arial" w:cs="Arial"/>
-        </w:rPr>
-      </w:pPr>
-    </w:p>
-    <w:p>
-      <w:pPr>
-        <w:spacing w:after="0" w:line="360" w:lineRule="auto"/>
-        <w:rPr>
-          <w:rFonts w:ascii="Arial" w:eastAsia="Arial" w:hAnsi="Arial" w:cs="Arial"/>
-        </w:rPr>
-      </w:pPr>
-    </w:p>
-    <w:p>
-      <w:pPr>
-        <w:spacing w:after="0" w:line="360" w:lineRule="auto"/>
-        <w:rPr>
-          <w:rFonts w:ascii="Arial" w:eastAsia="Arial" w:hAnsi="Arial" w:cs="Arial"/>
-        </w:rPr>
-      </w:pPr>
-    </w:p>
-    <w:p>
-      <w:pPr>
-        <w:spacing w:after="0" w:line="360" w:lineRule="auto"/>
-        <w:rPr>
-          <w:rFonts w:ascii="Arial" w:eastAsia="Arial" w:hAnsi="Arial" w:cs="Arial"/>
-        </w:rPr>
-      </w:pPr>
-    </w:p>
-    <w:p>
-      <w:pPr>
-        <w:spacing w:after="0" w:line="360" w:lineRule="auto"/>
-        <w:rPr>
-          <w:rFonts w:ascii="Arial" w:eastAsia="Arial" w:hAnsi="Arial" w:cs="Arial"/>
-        </w:rPr>
-      </w:pPr>
-    </w:p>
-    <w:p>
-      <w:pPr>
-        <w:spacing w:after="0" w:line="360" w:lineRule="auto"/>
-        <w:rPr>
-          <w:rFonts w:ascii="Arial" w:eastAsia="Arial" w:hAnsi="Arial" w:cs="Arial"/>
-        </w:rPr>
-      </w:pPr>
-    </w:p>
-    <w:p>
-      <w:pPr>
-        <w:spacing w:after="0" w:line="360" w:lineRule="auto"/>
-        <w:rPr>
-          <w:rFonts w:ascii="Arial" w:eastAsia="Arial" w:hAnsi="Arial" w:cs="Arial"/>
-        </w:rPr>
-      </w:pPr>
-    </w:p>
-    <w:p>
-      <w:pPr>
-        <w:spacing w:after="0" w:line="360" w:lineRule="auto"/>
-        <w:rPr>
-          <w:rFonts w:ascii="Arial" w:eastAsia="Arial" w:hAnsi="Arial" w:cs="Arial"/>
-        </w:rPr>
-      </w:pPr>
-    </w:p>
-    <w:p>
-      <w:pPr>
-        <w:spacing w:after="0" w:line="360" w:lineRule="auto"/>
-        <w:rPr>
-          <w:rFonts w:ascii="Arial" w:eastAsia="Arial" w:hAnsi="Arial" w:cs="Arial"/>
-        </w:rPr>
-      </w:pPr>
-    </w:p>
-    <w:p>
-      <w:pPr>
-        <w:spacing w:after="0" w:line="360" w:lineRule="auto"/>
-        <w:rPr>
-          <w:rFonts w:ascii="Arial" w:eastAsia="Arial" w:hAnsi="Arial" w:cs="Arial"/>
-        </w:rPr>
-      </w:pPr>
-    </w:p>
-    <w:p>
-      <w:pPr>
-        <w:spacing w:after="0" w:line="360" w:lineRule="auto"/>
-        <w:rPr>
-          <w:rFonts w:ascii="Arial" w:eastAsia="Arial" w:hAnsi="Arial" w:cs="Arial"/>
-        </w:rPr>
-      </w:pPr>
-    </w:p>
-    <w:p>
-      <w:pPr>
-        <w:spacing w:after="0" w:line="360" w:lineRule="auto"/>
-        <w:rPr>
-          <w:rFonts w:ascii="Arial" w:eastAsia="Arial" w:hAnsi="Arial" w:cs="Arial"/>
-        </w:rPr>
-      </w:pPr>
-    </w:p>
-    <w:p>
-      <w:pPr>
-        <w:spacing w:after="0" w:line="360" w:lineRule="auto"/>
-        <w:rPr>
-          <w:rFonts w:ascii="Arial" w:eastAsia="Arial" w:hAnsi="Arial" w:cs="Arial"/>
-        </w:rPr>
-      </w:pPr>
-    </w:p>
-    <w:p>
-      <w:pPr>
-        <w:spacing w:after="0" w:line="360" w:lineRule="auto"/>
-        <w:rPr>
-          <w:rFonts w:ascii="Arial" w:eastAsia="Arial" w:hAnsi="Arial" w:cs="Arial"/>
-        </w:rPr>
-      </w:pPr>
-    </w:p>
-    <w:p>
-      <w:pPr>
-        <w:spacing w:after="0" w:line="360" w:lineRule="auto"/>
-        <w:rPr>
-          <w:rFonts w:ascii="Arial" w:eastAsia="Arial" w:hAnsi="Arial" w:cs="Arial"/>
-        </w:rPr>
-      </w:pPr>
-    </w:p>
-    <w:p>
-      <w:pPr>
-        <w:spacing w:after="0" w:line="360" w:lineRule="auto"/>
-        <w:rPr>
-          <w:rFonts w:ascii="Arial" w:eastAsia="Arial" w:hAnsi="Arial" w:cs="Arial"/>
-        </w:rPr>
-      </w:pPr>
-    </w:p>
-    <w:p>
-      <w:pPr>
-        <w:spacing w:after="0" w:line="360" w:lineRule="auto"/>
-        <w:rPr>
-          <w:rFonts w:ascii="Arial" w:eastAsia="Arial" w:hAnsi="Arial" w:cs="Arial"/>
-        </w:rPr>
-      </w:pPr>
-    </w:p>
-    <w:p>
-      <w:pPr>
-        <w:spacing w:after="0" w:line="360" w:lineRule="auto"/>
-        <w:rPr>
-          <w:rFonts w:ascii="Arial" w:eastAsia="Arial" w:hAnsi="Arial" w:cs="Arial"/>
-        </w:rPr>
-      </w:pPr>
-    </w:p>
-    <w:p>
-      <w:pPr>
-        <w:spacing w:after="0" w:line="360" w:lineRule="auto"/>
-        <w:rPr>
-          <w:rFonts w:ascii="Arial" w:eastAsia="Arial" w:hAnsi="Arial" w:cs="Arial"/>
-        </w:rPr>
-      </w:pPr>
-    </w:p>
-    <w:p>
-      <w:pPr>
-        <w:spacing w:after="0" w:line="360" w:lineRule="auto"/>
-        <w:rPr>
-          <w:rFonts w:ascii="Arial" w:eastAsia="Arial" w:hAnsi="Arial" w:cs="Arial"/>
-        </w:rPr>
-      </w:pPr>
-    </w:p>
-    <w:p>
-      <w:pPr>
-        <w:spacing w:after="0" w:line="360" w:lineRule="auto"/>
-        <w:rPr>
-          <w:rFonts w:ascii="Arial" w:eastAsia="Arial" w:hAnsi="Arial" w:cs="Arial"/>
-        </w:rPr>
-      </w:pPr>
-    </w:p>
-    <w:p>
-      <w:pPr>
-        <w:spacing w:after="0" w:line="360" w:lineRule="auto"/>
-        <w:rPr>
-          <w:rFonts w:ascii="Arial" w:eastAsia="Arial" w:hAnsi="Arial" w:cs="Arial"/>
-        </w:rPr>
-      </w:pPr>
-    </w:p>
-    <w:p>
-      <w:pPr>
-        <w:spacing w:after="0" w:line="360" w:lineRule="auto"/>
-        <w:rPr>
-          <w:rFonts w:ascii="Arial" w:eastAsia="Arial" w:hAnsi="Arial" w:cs="Arial"/>
-        </w:rPr>
-      </w:pPr>
-    </w:p>
-    <w:p>
-      <w:pPr>
-        <w:spacing w:after="0" w:line="360" w:lineRule="auto"/>
-        <w:rPr>
-          <w:rFonts w:ascii="Arial" w:eastAsia="Arial" w:hAnsi="Arial" w:cs="Arial"/>
-        </w:rPr>
-      </w:pPr>
-    </w:p>
-    <w:p>
-      <w:pPr>
-        <w:spacing w:after="0" w:line="360" w:lineRule="auto"/>
-        <w:rPr>
-          <w:rFonts w:ascii="Arial" w:eastAsia="Arial" w:hAnsi="Arial" w:cs="Arial"/>
-        </w:rPr>
-      </w:pPr>
-    </w:p>
-    <w:p>
-      <w:pPr>
-        <w:spacing w:after="0" w:line="360" w:lineRule="auto"/>
-        <w:rPr>
-          <w:rFonts w:ascii="Arial" w:eastAsia="Arial" w:hAnsi="Arial" w:cs="Arial"/>
-        </w:rPr>
-      </w:pPr>
-    </w:p>
-    <w:p>
-      <w:pPr>
-        <w:spacing w:after="0" w:line="360" w:lineRule="auto"/>
-        <w:rPr>
-          <w:rFonts w:ascii="Arial" w:eastAsia="Arial" w:hAnsi="Arial" w:cs="Arial"/>
-        </w:rPr>
-      </w:pPr>
-    </w:p>
-    <w:p>
-      <w:pPr>
-        <w:spacing w:after="0" w:line="360" w:lineRule="auto"/>
-        <w:rPr>
-          <w:rFonts w:ascii="Arial" w:eastAsia="Arial" w:hAnsi="Arial" w:cs="Arial"/>
-        </w:rPr>
-      </w:pPr>
     </w:p>
     <w:p>
       <w:pPr>
@@ -4832,7 +4647,7 @@
         <w:spacing w:after="0" w:line="360" w:lineRule="auto"/>
         <w:rPr>
           <w:rFonts w:ascii="Arial" w:eastAsia="Arial" w:hAnsi="Arial" w:cs="Arial"/>
-          <w:color w:val="538135" w:themeColor="accent6" w:themeShade="BF"/>
+          <w:color w:val="08A4EE" w:themeColor="accent6" w:themeShade="BF"/>
         </w:rPr>
       </w:pPr>
     </w:p>
@@ -4851,7 +4666,7 @@
           <w:szCs w:val="26"/>
         </w:rPr>
       </w:pPr>
-      <w:bookmarkStart w:id="4" w:name="_Toc498958288"/>
+      <w:bookmarkStart w:id="5" w:name="_Toc498958288"/>
       <w:r>
         <w:rPr>
           <w:rFonts w:ascii="Arial" w:hAnsi="Arial" w:cs="Arial"/>
@@ -4861,7 +4676,7 @@
         </w:rPr>
         <w:t xml:space="preserve"> Use Case Diagramm (nicht eingeloggter Benutzer)</w:t>
       </w:r>
-      <w:bookmarkEnd w:id="4"/>
+      <w:bookmarkEnd w:id="5"/>
     </w:p>
     <w:p>
       <w:pPr>
@@ -4953,7 +4768,7 @@
           <w:noProof/>
         </w:rPr>
         <w:drawing>
-          <wp:inline distT="0" distB="0" distL="0" distR="0" wp14:anchorId="7B0FE502" wp14:editId="2BD17AB5">
+          <wp:inline distT="0" distB="0" distL="0" distR="0" wp14:anchorId="3284B606" wp14:editId="2847DF5F">
             <wp:extent cx="5034562" cy="2905196"/>
             <wp:effectExtent l="0" t="0" r="0" b="0"/>
             <wp:docPr id="15" name="Grafik 15"/>
@@ -4968,7 +4783,7 @@
                     <pic:cNvPicPr/>
                   </pic:nvPicPr>
                   <pic:blipFill>
-                    <a:blip r:embed="rId12">
+                    <a:blip r:embed="rId15">
                       <a:extLst>
                         <a:ext uri="{28A0092B-C50C-407E-A947-70E740481C1C}">
                           <a14:useLocalDpi xmlns:a14="http://schemas.microsoft.com/office/drawing/2010/main" val="0"/>
@@ -5056,7 +4871,7 @@
           <w:szCs w:val="26"/>
         </w:rPr>
       </w:pPr>
-      <w:bookmarkStart w:id="5" w:name="_Toc498958289"/>
+      <w:bookmarkStart w:id="6" w:name="_Toc498958289"/>
       <w:r>
         <w:rPr>
           <w:rFonts w:ascii="Century Gothic" w:hAnsi="Century Gothic"/>
@@ -5067,7 +4882,7 @@
         <w:lastRenderedPageBreak/>
         <w:t>Use Case Diagramm (eingeloggter Benutzer)</w:t>
       </w:r>
-      <w:bookmarkEnd w:id="5"/>
+      <w:bookmarkEnd w:id="6"/>
     </w:p>
     <w:p>
       <w:pPr>
@@ -5080,7 +4895,7 @@
           <w:noProof/>
         </w:rPr>
         <w:drawing>
-          <wp:inline distT="0" distB="0" distL="0" distR="0" wp14:anchorId="1E5D4AB2" wp14:editId="7C075970">
+          <wp:inline distT="0" distB="0" distL="0" distR="0" wp14:anchorId="6850F529" wp14:editId="04DA01D6">
             <wp:extent cx="5760720" cy="4586605"/>
             <wp:effectExtent l="0" t="0" r="0" b="4445"/>
             <wp:docPr id="16" name="Grafik 16"/>
@@ -5095,7 +4910,7 @@
                     <pic:cNvPicPr/>
                   </pic:nvPicPr>
                   <pic:blipFill>
-                    <a:blip r:embed="rId13">
+                    <a:blip r:embed="rId16">
                       <a:extLst>
                         <a:ext uri="{28A0092B-C50C-407E-A947-70E740481C1C}">
                           <a14:useLocalDpi xmlns:a14="http://schemas.microsoft.com/office/drawing/2010/main" val="0"/>
@@ -5172,25 +4987,6 @@
     </w:p>
     <w:p>
       <w:pPr>
-        <w:spacing w:after="0" w:line="360" w:lineRule="auto"/>
-      </w:pPr>
-    </w:p>
-    <w:p>
-      <w:pPr>
-        <w:spacing w:after="0" w:line="360" w:lineRule="auto"/>
-        <w:rPr>
-          <w:rFonts w:asciiTheme="majorHAnsi" w:eastAsiaTheme="majorEastAsia" w:hAnsiTheme="majorHAnsi" w:cstheme="majorBidi"/>
-          <w:b/>
-          <w:bCs/>
-          <w:color w:val="4472C4" w:themeColor="accent1"/>
-        </w:rPr>
-      </w:pPr>
-      <w:r>
-        <w:br w:type="page"/>
-      </w:r>
-    </w:p>
-    <w:p>
-      <w:pPr>
         <w:pStyle w:val="berschrift3"/>
         <w:spacing w:before="0" w:line="360" w:lineRule="auto"/>
         <w:rPr>
@@ -5200,7 +4996,7 @@
           <w:szCs w:val="26"/>
         </w:rPr>
       </w:pPr>
-      <w:bookmarkStart w:id="6" w:name="_Toc498958290"/>
+      <w:bookmarkStart w:id="7" w:name="_Toc498958290"/>
       <w:r>
         <w:rPr>
           <w:rFonts w:ascii="Century Gothic" w:hAnsi="Century Gothic"/>
@@ -5208,7 +5004,6 @@
           <w:sz w:val="26"/>
           <w:szCs w:val="26"/>
         </w:rPr>
-        <w:lastRenderedPageBreak/>
         <w:t xml:space="preserve">U00 – Registrierung (nicht </w:t>
       </w:r>
       <w:r>
@@ -5229,7 +5024,7 @@
         </w:rPr>
         <w:t>)</w:t>
       </w:r>
-      <w:bookmarkEnd w:id="6"/>
+      <w:bookmarkEnd w:id="7"/>
     </w:p>
     <w:p>
       <w:pPr>
@@ -5293,14 +5088,13 @@
         <w:spacing w:after="0" w:line="360" w:lineRule="auto"/>
         <w:jc w:val="center"/>
       </w:pPr>
-      <w:bookmarkStart w:id="7" w:name="_GoBack"/>
-      <w:bookmarkEnd w:id="7"/>
       <w:r>
         <w:rPr>
           <w:noProof/>
         </w:rPr>
+        <w:lastRenderedPageBreak/>
         <w:drawing>
-          <wp:inline distT="0" distB="0" distL="0" distR="0" wp14:anchorId="40FF2888" wp14:editId="17C2B337">
+          <wp:inline distT="0" distB="0" distL="0" distR="0" wp14:anchorId="3A851D59" wp14:editId="1FC3B86D">
             <wp:extent cx="4680203" cy="2853172"/>
             <wp:effectExtent l="0" t="0" r="6350" b="4445"/>
             <wp:docPr id="6" name="Bild 6"/>
@@ -5317,7 +5111,7 @@
                     </pic:cNvPicPr>
                   </pic:nvPicPr>
                   <pic:blipFill>
-                    <a:blip r:embed="rId14">
+                    <a:blip r:embed="rId17">
                       <a:extLst>
                         <a:ext uri="{28A0092B-C50C-407E-A947-70E740481C1C}">
                           <a14:useLocalDpi xmlns:a14="http://schemas.microsoft.com/office/drawing/2010/main" val="0"/>
@@ -5411,7 +5205,7 @@
           <w:noProof/>
         </w:rPr>
         <w:drawing>
-          <wp:inline distT="0" distB="0" distL="0" distR="0" wp14:anchorId="2361F53D" wp14:editId="0009D7BE">
+          <wp:inline distT="0" distB="0" distL="0" distR="0" wp14:anchorId="3286DFF3" wp14:editId="7B4A4983">
             <wp:extent cx="5021865" cy="3452098"/>
             <wp:effectExtent l="0" t="0" r="7620" b="0"/>
             <wp:docPr id="5" name="Bild 5"/>
@@ -5428,7 +5222,7 @@
                     </pic:cNvPicPr>
                   </pic:nvPicPr>
                   <pic:blipFill>
-                    <a:blip r:embed="rId15">
+                    <a:blip r:embed="rId18">
                       <a:extLst>
                         <a:ext uri="{28A0092B-C50C-407E-A947-70E740481C1C}">
                           <a14:useLocalDpi xmlns:a14="http://schemas.microsoft.com/office/drawing/2010/main" val="0"/>
@@ -5793,7 +5587,7 @@
           <w:noProof/>
         </w:rPr>
         <w:drawing>
-          <wp:inline distT="0" distB="0" distL="0" distR="0" wp14:anchorId="14A63871" wp14:editId="47D0052B">
+          <wp:inline distT="0" distB="0" distL="0" distR="0" wp14:anchorId="6BF3176E" wp14:editId="67D6C614">
             <wp:extent cx="4102206" cy="5630817"/>
             <wp:effectExtent l="0" t="0" r="0" b="8255"/>
             <wp:docPr id="17" name="Grafik 17"/>
@@ -5808,7 +5602,7 @@
                     <pic:cNvPicPr/>
                   </pic:nvPicPr>
                   <pic:blipFill>
-                    <a:blip r:embed="rId16">
+                    <a:blip r:embed="rId19">
                       <a:extLst>
                         <a:ext uri="{28A0092B-C50C-407E-A947-70E740481C1C}">
                           <a14:useLocalDpi xmlns:a14="http://schemas.microsoft.com/office/drawing/2010/main" val="0"/>
@@ -6093,7 +5887,7 @@
           <w:noProof/>
         </w:rPr>
         <w:drawing>
-          <wp:inline distT="0" distB="0" distL="0" distR="0" wp14:anchorId="12631A02" wp14:editId="7EE988C1">
+          <wp:inline distT="0" distB="0" distL="0" distR="0" wp14:anchorId="3579D57E" wp14:editId="1E000FA7">
             <wp:extent cx="4657725" cy="5648325"/>
             <wp:effectExtent l="0" t="0" r="9525" b="9525"/>
             <wp:docPr id="19" name="Grafik 19"/>
@@ -6108,7 +5902,7 @@
                     <pic:cNvPicPr/>
                   </pic:nvPicPr>
                   <pic:blipFill>
-                    <a:blip r:embed="rId17">
+                    <a:blip r:embed="rId20">
                       <a:extLst>
                         <a:ext uri="{28A0092B-C50C-407E-A947-70E740481C1C}">
                           <a14:useLocalDpi xmlns:a14="http://schemas.microsoft.com/office/drawing/2010/main" val="0"/>
@@ -6204,7 +5998,7 @@
           <w:rFonts w:ascii="Arial" w:eastAsiaTheme="majorEastAsia" w:hAnsi="Arial" w:cs="Arial"/>
           <w:b/>
           <w:bCs/>
-          <w:color w:val="4472C4" w:themeColor="accent1"/>
+          <w:color w:val="99CB38" w:themeColor="accent1"/>
         </w:rPr>
       </w:pPr>
       <w:r>
@@ -6337,7 +6131,7 @@
           <w:rFonts w:ascii="Arial" w:eastAsiaTheme="majorEastAsia" w:hAnsi="Arial" w:cs="Arial"/>
           <w:b/>
           <w:bCs/>
-          <w:color w:val="4472C4" w:themeColor="accent1"/>
+          <w:color w:val="99CB38" w:themeColor="accent1"/>
         </w:rPr>
       </w:pPr>
     </w:p>
@@ -6356,7 +6150,7 @@
           <w:noProof/>
         </w:rPr>
         <w:drawing>
-          <wp:inline distT="0" distB="0" distL="0" distR="0" wp14:anchorId="60303FA2" wp14:editId="36061CDE">
+          <wp:inline distT="0" distB="0" distL="0" distR="0" wp14:anchorId="03653B16" wp14:editId="5D985E0F">
             <wp:extent cx="5751830" cy="2156178"/>
             <wp:effectExtent l="0" t="0" r="0" b="3175"/>
             <wp:docPr id="4" name="Bild 4" descr="../Desktop/confmail.png"/>
@@ -6373,7 +6167,7 @@
                     </pic:cNvPicPr>
                   </pic:nvPicPr>
                   <pic:blipFill rotWithShape="1">
-                    <a:blip r:embed="rId18" cstate="print">
+                    <a:blip r:embed="rId21" cstate="print">
                       <a:extLst>
                         <a:ext uri="{28A0092B-C50C-407E-A947-70E740481C1C}">
                           <a14:useLocalDpi xmlns:a14="http://schemas.microsoft.com/office/drawing/2010/main" val="0"/>
@@ -6480,7 +6274,7 @@
           <w:rFonts w:ascii="Arial" w:eastAsiaTheme="majorEastAsia" w:hAnsi="Arial" w:cs="Arial"/>
           <w:b/>
           <w:bCs/>
-          <w:color w:val="4472C4" w:themeColor="accent1"/>
+          <w:color w:val="99CB38" w:themeColor="accent1"/>
         </w:rPr>
       </w:pPr>
       <w:r>
@@ -6675,7 +6469,7 @@
           <w:noProof/>
         </w:rPr>
         <w:drawing>
-          <wp:inline distT="0" distB="0" distL="0" distR="0" wp14:anchorId="238E4385" wp14:editId="23C11B1D">
+          <wp:inline distT="0" distB="0" distL="0" distR="0" wp14:anchorId="395D3F97" wp14:editId="495D4B09">
             <wp:extent cx="4286250" cy="3667125"/>
             <wp:effectExtent l="0" t="0" r="0" b="9525"/>
             <wp:docPr id="20" name="Grafik 20"/>
@@ -6690,7 +6484,7 @@
                     <pic:cNvPicPr/>
                   </pic:nvPicPr>
                   <pic:blipFill>
-                    <a:blip r:embed="rId19">
+                    <a:blip r:embed="rId22">
                       <a:extLst>
                         <a:ext uri="{28A0092B-C50C-407E-A947-70E740481C1C}">
                           <a14:useLocalDpi xmlns:a14="http://schemas.microsoft.com/office/drawing/2010/main" val="0"/>
@@ -6786,7 +6580,7 @@
           <w:rFonts w:ascii="Arial" w:eastAsiaTheme="majorEastAsia" w:hAnsi="Arial" w:cs="Arial"/>
           <w:b/>
           <w:bCs/>
-          <w:color w:val="4472C4" w:themeColor="accent1"/>
+          <w:color w:val="99CB38" w:themeColor="accent1"/>
         </w:rPr>
       </w:pPr>
       <w:r>
@@ -6941,6 +6735,15 @@
     </w:p>
     <w:p>
       <w:pPr>
+        <w:spacing w:after="0" w:line="360" w:lineRule="auto"/>
+        <w:rPr>
+          <w:rFonts w:ascii="Arial" w:hAnsi="Arial" w:cs="Arial"/>
+          <w:lang w:eastAsia="en-US"/>
+        </w:rPr>
+      </w:pPr>
+    </w:p>
+    <w:p>
+      <w:pPr>
         <w:keepNext/>
         <w:spacing w:after="0" w:line="360" w:lineRule="auto"/>
         <w:jc w:val="center"/>
@@ -6954,7 +6757,7 @@
           <w:noProof/>
         </w:rPr>
         <w:drawing>
-          <wp:inline distT="0" distB="0" distL="0" distR="0" wp14:anchorId="4239DA30" wp14:editId="4074352F">
+          <wp:inline distT="0" distB="0" distL="0" distR="0" wp14:anchorId="1B14878A" wp14:editId="7DA088DA">
             <wp:extent cx="4286250" cy="3705225"/>
             <wp:effectExtent l="0" t="0" r="0" b="9525"/>
             <wp:docPr id="21" name="Grafik 21"/>
@@ -6969,7 +6772,7 @@
                     <pic:cNvPicPr/>
                   </pic:nvPicPr>
                   <pic:blipFill>
-                    <a:blip r:embed="rId20">
+                    <a:blip r:embed="rId23">
                       <a:extLst>
                         <a:ext uri="{28A0092B-C50C-407E-A947-70E740481C1C}">
                           <a14:useLocalDpi xmlns:a14="http://schemas.microsoft.com/office/drawing/2010/main" val="0"/>
@@ -7146,7 +6949,7 @@
           <w:rFonts w:ascii="Arial" w:eastAsiaTheme="majorEastAsia" w:hAnsi="Arial" w:cs="Arial"/>
           <w:b/>
           <w:bCs/>
-          <w:color w:val="4472C4" w:themeColor="accent1"/>
+          <w:color w:val="99CB38" w:themeColor="accent1"/>
         </w:rPr>
       </w:pPr>
       <w:r>
@@ -7155,10 +6958,10 @@
           <w:b/>
           <w:bCs/>
           <w:noProof/>
-          <w:color w:val="4472C4" w:themeColor="accent1"/>
+          <w:color w:val="99CB38" w:themeColor="accent1"/>
         </w:rPr>
         <w:drawing>
-          <wp:inline distT="0" distB="0" distL="0" distR="0" wp14:anchorId="45292C6F" wp14:editId="579A686D">
+          <wp:inline distT="0" distB="0" distL="0" distR="0" wp14:anchorId="12AF1D97" wp14:editId="630EF036">
             <wp:extent cx="5751830" cy="3319145"/>
             <wp:effectExtent l="0" t="0" r="0" b="8255"/>
             <wp:docPr id="7" name="Bild 7" descr="../Dropbox/Screenshots/Screenshot%202017-11-20%2003.37.29.png"/>
@@ -7175,7 +6978,7 @@
                     </pic:cNvPicPr>
                   </pic:nvPicPr>
                   <pic:blipFill>
-                    <a:blip r:embed="rId21" cstate="print">
+                    <a:blip r:embed="rId24" cstate="print">
                       <a:extLst>
                         <a:ext uri="{28A0092B-C50C-407E-A947-70E740481C1C}">
                           <a14:useLocalDpi xmlns:a14="http://schemas.microsoft.com/office/drawing/2010/main" val="0"/>
@@ -7215,7 +7018,7 @@
           <w:rFonts w:ascii="Arial" w:eastAsiaTheme="majorEastAsia" w:hAnsi="Arial" w:cs="Arial"/>
           <w:bCs/>
           <w:i/>
-          <w:color w:val="44546A" w:themeColor="text2"/>
+          <w:color w:val="455F51" w:themeColor="text2"/>
           <w:sz w:val="18"/>
         </w:rPr>
       </w:pPr>
@@ -7224,7 +7027,7 @@
           <w:rFonts w:ascii="Arial" w:eastAsiaTheme="majorEastAsia" w:hAnsi="Arial" w:cs="Arial"/>
           <w:bCs/>
           <w:i/>
-          <w:color w:val="44546A" w:themeColor="text2"/>
+          <w:color w:val="455F51" w:themeColor="text2"/>
           <w:sz w:val="18"/>
         </w:rPr>
         <w:t xml:space="preserve">Abbildung 6: </w:t>
@@ -7234,7 +7037,7 @@
           <w:rFonts w:ascii="Arial" w:eastAsiaTheme="majorEastAsia" w:hAnsi="Arial" w:cs="Arial"/>
           <w:bCs/>
           <w:i/>
-          <w:color w:val="44546A" w:themeColor="text2"/>
+          <w:color w:val="455F51" w:themeColor="text2"/>
           <w:sz w:val="18"/>
         </w:rPr>
         <w:t>neues</w:t>
@@ -7244,7 +7047,7 @@
           <w:rFonts w:ascii="Arial" w:eastAsiaTheme="majorEastAsia" w:hAnsi="Arial" w:cs="Arial"/>
           <w:bCs/>
           <w:i/>
-          <w:color w:val="44546A" w:themeColor="text2"/>
+          <w:color w:val="455F51" w:themeColor="text2"/>
           <w:sz w:val="18"/>
         </w:rPr>
         <w:t xml:space="preserve"> Passwor</w:t>
@@ -7254,7 +7057,7 @@
           <w:rFonts w:ascii="Arial" w:eastAsiaTheme="majorEastAsia" w:hAnsi="Arial" w:cs="Arial"/>
           <w:bCs/>
           <w:i/>
-          <w:color w:val="44546A" w:themeColor="text2"/>
+          <w:color w:val="455F51" w:themeColor="text2"/>
           <w:sz w:val="18"/>
         </w:rPr>
         <w:t>t anfordern</w:t>
@@ -7267,7 +7070,7 @@
           <w:rFonts w:ascii="Arial" w:eastAsiaTheme="majorEastAsia" w:hAnsi="Arial" w:cs="Arial"/>
           <w:b/>
           <w:bCs/>
-          <w:color w:val="4472C4" w:themeColor="accent1"/>
+          <w:color w:val="99CB38" w:themeColor="accent1"/>
         </w:rPr>
       </w:pPr>
     </w:p>
@@ -7278,7 +7081,7 @@
           <w:rFonts w:ascii="Arial" w:eastAsiaTheme="majorEastAsia" w:hAnsi="Arial" w:cs="Arial"/>
           <w:b/>
           <w:bCs/>
-          <w:color w:val="4472C4" w:themeColor="accent1"/>
+          <w:color w:val="99CB38" w:themeColor="accent1"/>
         </w:rPr>
       </w:pPr>
     </w:p>
@@ -7289,7 +7092,7 @@
           <w:rFonts w:ascii="Arial" w:eastAsiaTheme="majorEastAsia" w:hAnsi="Arial" w:cs="Arial"/>
           <w:b/>
           <w:bCs/>
-          <w:color w:val="4472C4" w:themeColor="accent1"/>
+          <w:color w:val="99CB38" w:themeColor="accent1"/>
         </w:rPr>
       </w:pPr>
     </w:p>
@@ -7300,7 +7103,7 @@
           <w:rFonts w:ascii="Arial" w:eastAsiaTheme="majorEastAsia" w:hAnsi="Arial" w:cs="Arial"/>
           <w:b/>
           <w:bCs/>
-          <w:color w:val="4472C4" w:themeColor="accent1"/>
+          <w:color w:val="99CB38" w:themeColor="accent1"/>
         </w:rPr>
       </w:pPr>
     </w:p>
@@ -7311,7 +7114,7 @@
           <w:rFonts w:ascii="Arial" w:eastAsiaTheme="majorEastAsia" w:hAnsi="Arial" w:cs="Arial"/>
           <w:b/>
           <w:bCs/>
-          <w:color w:val="4472C4" w:themeColor="accent1"/>
+          <w:color w:val="99CB38" w:themeColor="accent1"/>
         </w:rPr>
       </w:pPr>
     </w:p>
@@ -7322,7 +7125,7 @@
           <w:rFonts w:ascii="Arial" w:eastAsiaTheme="majorEastAsia" w:hAnsi="Arial" w:cs="Arial"/>
           <w:b/>
           <w:bCs/>
-          <w:color w:val="4472C4" w:themeColor="accent1"/>
+          <w:color w:val="99CB38" w:themeColor="accent1"/>
         </w:rPr>
       </w:pPr>
     </w:p>
@@ -7333,7 +7136,7 @@
           <w:rFonts w:ascii="Arial" w:eastAsiaTheme="majorEastAsia" w:hAnsi="Arial" w:cs="Arial"/>
           <w:b/>
           <w:bCs/>
-          <w:color w:val="4472C4" w:themeColor="accent1"/>
+          <w:color w:val="99CB38" w:themeColor="accent1"/>
         </w:rPr>
       </w:pPr>
     </w:p>
@@ -7344,7 +7147,7 @@
           <w:rFonts w:ascii="Arial" w:eastAsiaTheme="majorEastAsia" w:hAnsi="Arial" w:cs="Arial"/>
           <w:b/>
           <w:bCs/>
-          <w:color w:val="4472C4" w:themeColor="accent1"/>
+          <w:color w:val="99CB38" w:themeColor="accent1"/>
         </w:rPr>
       </w:pPr>
     </w:p>
@@ -7355,7 +7158,7 @@
           <w:rFonts w:ascii="Arial" w:eastAsiaTheme="majorEastAsia" w:hAnsi="Arial" w:cs="Arial"/>
           <w:b/>
           <w:bCs/>
-          <w:color w:val="4472C4" w:themeColor="accent1"/>
+          <w:color w:val="99CB38" w:themeColor="accent1"/>
         </w:rPr>
       </w:pPr>
     </w:p>
@@ -7366,7 +7169,7 @@
           <w:rFonts w:ascii="Arial" w:eastAsiaTheme="majorEastAsia" w:hAnsi="Arial" w:cs="Arial"/>
           <w:b/>
           <w:bCs/>
-          <w:color w:val="4472C4" w:themeColor="accent1"/>
+          <w:color w:val="99CB38" w:themeColor="accent1"/>
         </w:rPr>
       </w:pPr>
     </w:p>
@@ -7377,7 +7180,7 @@
           <w:rFonts w:ascii="Arial" w:eastAsiaTheme="majorEastAsia" w:hAnsi="Arial" w:cs="Arial"/>
           <w:b/>
           <w:bCs/>
-          <w:color w:val="4472C4" w:themeColor="accent1"/>
+          <w:color w:val="99CB38" w:themeColor="accent1"/>
         </w:rPr>
       </w:pPr>
     </w:p>
@@ -7388,7 +7191,7 @@
           <w:rFonts w:ascii="Arial" w:eastAsiaTheme="majorEastAsia" w:hAnsi="Arial" w:cs="Arial"/>
           <w:b/>
           <w:bCs/>
-          <w:color w:val="4472C4" w:themeColor="accent1"/>
+          <w:color w:val="99CB38" w:themeColor="accent1"/>
         </w:rPr>
       </w:pPr>
     </w:p>
@@ -7399,7 +7202,7 @@
           <w:rFonts w:ascii="Arial" w:eastAsiaTheme="majorEastAsia" w:hAnsi="Arial" w:cs="Arial"/>
           <w:b/>
           <w:bCs/>
-          <w:color w:val="4472C4" w:themeColor="accent1"/>
+          <w:color w:val="99CB38" w:themeColor="accent1"/>
         </w:rPr>
       </w:pPr>
     </w:p>
@@ -7410,7 +7213,7 @@
           <w:rFonts w:ascii="Arial" w:eastAsiaTheme="majorEastAsia" w:hAnsi="Arial" w:cs="Arial"/>
           <w:b/>
           <w:bCs/>
-          <w:color w:val="4472C4" w:themeColor="accent1"/>
+          <w:color w:val="99CB38" w:themeColor="accent1"/>
         </w:rPr>
       </w:pPr>
     </w:p>
@@ -7687,6 +7490,14 @@
     <w:p>
       <w:pPr>
         <w:spacing w:after="0" w:line="360" w:lineRule="auto"/>
+        <w:rPr>
+          <w:rFonts w:ascii="Arial" w:hAnsi="Arial" w:cs="Arial"/>
+        </w:rPr>
+      </w:pPr>
+    </w:p>
+    <w:p>
+      <w:pPr>
+        <w:spacing w:after="0" w:line="360" w:lineRule="auto"/>
         <w:jc w:val="center"/>
         <w:rPr>
           <w:rFonts w:ascii="Arial" w:hAnsi="Arial" w:cs="Arial"/>
@@ -7698,9 +7509,9 @@
           <w:noProof/>
         </w:rPr>
         <w:drawing>
-          <wp:inline distT="0" distB="0" distL="0" distR="0" wp14:anchorId="54851C19" wp14:editId="1193D183">
-            <wp:extent cx="2499360" cy="5065369"/>
-            <wp:effectExtent l="0" t="0" r="0" b="2540"/>
+          <wp:inline distT="0" distB="0" distL="0" distR="0" wp14:anchorId="4F2236F6" wp14:editId="6EA3520F">
+            <wp:extent cx="2368881" cy="4800931"/>
+            <wp:effectExtent l="0" t="0" r="0" b="0"/>
             <wp:docPr id="36" name="Grafik 36"/>
             <wp:cNvGraphicFramePr>
               <a:graphicFrameLocks xmlns:a="http://schemas.openxmlformats.org/drawingml/2006/main" noChangeAspect="1"/>
@@ -7713,7 +7524,7 @@
                     <pic:cNvPicPr/>
                   </pic:nvPicPr>
                   <pic:blipFill>
-                    <a:blip r:embed="rId22">
+                    <a:blip r:embed="rId25">
                       <a:extLst>
                         <a:ext uri="{28A0092B-C50C-407E-A947-70E740481C1C}">
                           <a14:useLocalDpi xmlns:a14="http://schemas.microsoft.com/office/drawing/2010/main" val="0"/>
@@ -7727,7 +7538,7 @@
                   <pic:spPr>
                     <a:xfrm>
                       <a:off x="0" y="0"/>
-                      <a:ext cx="2499360" cy="5065369"/>
+                      <a:ext cx="2372197" cy="4807652"/>
                     </a:xfrm>
                     <a:prstGeom prst="rect">
                       <a:avLst/>
@@ -7964,6 +7775,14 @@
     <w:p>
       <w:pPr>
         <w:spacing w:after="0" w:line="360" w:lineRule="auto"/>
+        <w:rPr>
+          <w:rFonts w:ascii="Arial" w:hAnsi="Arial" w:cs="Arial"/>
+        </w:rPr>
+      </w:pPr>
+    </w:p>
+    <w:p>
+      <w:pPr>
+        <w:spacing w:after="0" w:line="360" w:lineRule="auto"/>
         <w:jc w:val="center"/>
         <w:rPr>
           <w:rFonts w:ascii="Arial" w:hAnsi="Arial" w:cs="Arial"/>
@@ -7975,7 +7794,7 @@
           <w:noProof/>
         </w:rPr>
         <w:drawing>
-          <wp:inline distT="0" distB="0" distL="0" distR="0" wp14:anchorId="0090857C" wp14:editId="435DA1EA">
+          <wp:inline distT="0" distB="0" distL="0" distR="0" wp14:anchorId="0A8FE95C" wp14:editId="4DF83514">
             <wp:extent cx="3877464" cy="5126869"/>
             <wp:effectExtent l="0" t="0" r="8890" b="0"/>
             <wp:docPr id="23" name="Grafik 23"/>
@@ -7990,7 +7809,7 @@
                     <pic:cNvPicPr/>
                   </pic:nvPicPr>
                   <pic:blipFill>
-                    <a:blip r:embed="rId23">
+                    <a:blip r:embed="rId26">
                       <a:extLst>
                         <a:ext uri="{28A0092B-C50C-407E-A947-70E740481C1C}">
                           <a14:useLocalDpi xmlns:a14="http://schemas.microsoft.com/office/drawing/2010/main" val="0"/>
@@ -8025,7 +7844,7 @@
         <w:rPr>
           <w:rFonts w:ascii="Arial" w:hAnsi="Arial" w:cs="Arial"/>
           <w:i/>
-          <w:color w:val="44546A" w:themeColor="text2"/>
+          <w:color w:val="455F51" w:themeColor="text2"/>
           <w:sz w:val="18"/>
         </w:rPr>
       </w:pPr>
@@ -8033,7 +7852,7 @@
         <w:rPr>
           <w:rFonts w:ascii="Arial" w:hAnsi="Arial" w:cs="Arial"/>
           <w:i/>
-          <w:color w:val="44546A" w:themeColor="text2"/>
+          <w:color w:val="455F51" w:themeColor="text2"/>
           <w:sz w:val="18"/>
         </w:rPr>
         <w:t xml:space="preserve">Dialog </w:t>
@@ -8042,7 +7861,7 @@
         <w:rPr>
           <w:rFonts w:ascii="Arial" w:hAnsi="Arial" w:cs="Arial"/>
           <w:i/>
-          <w:color w:val="44546A" w:themeColor="text2"/>
+          <w:color w:val="455F51" w:themeColor="text2"/>
           <w:sz w:val="18"/>
         </w:rPr>
         <w:fldChar w:fldCharType="begin"/>
@@ -8051,7 +7870,7 @@
         <w:rPr>
           <w:rFonts w:ascii="Arial" w:hAnsi="Arial" w:cs="Arial"/>
           <w:i/>
-          <w:color w:val="44546A" w:themeColor="text2"/>
+          <w:color w:val="455F51" w:themeColor="text2"/>
           <w:sz w:val="18"/>
         </w:rPr>
         <w:instrText xml:space="preserve"> SEQ Dialog \* ARABIC </w:instrText>
@@ -8060,7 +7879,7 @@
         <w:rPr>
           <w:rFonts w:ascii="Arial" w:hAnsi="Arial" w:cs="Arial"/>
           <w:i/>
-          <w:color w:val="44546A" w:themeColor="text2"/>
+          <w:color w:val="455F51" w:themeColor="text2"/>
           <w:sz w:val="18"/>
         </w:rPr>
         <w:fldChar w:fldCharType="separate"/>
@@ -8070,7 +7889,7 @@
           <w:rFonts w:ascii="Arial" w:hAnsi="Arial" w:cs="Arial"/>
           <w:i/>
           <w:noProof/>
-          <w:color w:val="44546A" w:themeColor="text2"/>
+          <w:color w:val="455F51" w:themeColor="text2"/>
           <w:sz w:val="18"/>
         </w:rPr>
         <w:t>6</w:t>
@@ -8080,7 +7899,7 @@
           <w:rFonts w:ascii="Arial" w:hAnsi="Arial" w:cs="Arial"/>
           <w:i/>
           <w:noProof/>
-          <w:color w:val="44546A" w:themeColor="text2"/>
+          <w:color w:val="455F51" w:themeColor="text2"/>
           <w:sz w:val="18"/>
         </w:rPr>
         <w:fldChar w:fldCharType="end"/>
@@ -8089,7 +7908,7 @@
         <w:rPr>
           <w:rFonts w:ascii="Arial" w:hAnsi="Arial" w:cs="Arial"/>
           <w:i/>
-          <w:color w:val="44546A" w:themeColor="text2"/>
+          <w:color w:val="455F51" w:themeColor="text2"/>
           <w:sz w:val="18"/>
         </w:rPr>
         <w:t>: Startseite anzeigen</w:t>
@@ -8344,7 +8163,7 @@
           <w:noProof/>
         </w:rPr>
         <w:drawing>
-          <wp:inline distT="0" distB="0" distL="0" distR="0" wp14:anchorId="5A452989" wp14:editId="2A5743EA">
+          <wp:inline distT="0" distB="0" distL="0" distR="0" wp14:anchorId="4619251E" wp14:editId="4DB1DC78">
             <wp:extent cx="3155067" cy="6078763"/>
             <wp:effectExtent l="0" t="0" r="7620" b="0"/>
             <wp:docPr id="25" name="Grafik 25"/>
@@ -8359,7 +8178,7 @@
                     <pic:cNvPicPr/>
                   </pic:nvPicPr>
                   <pic:blipFill>
-                    <a:blip r:embed="rId24">
+                    <a:blip r:embed="rId27">
                       <a:extLst>
                         <a:ext uri="{28A0092B-C50C-407E-A947-70E740481C1C}">
                           <a14:useLocalDpi xmlns:a14="http://schemas.microsoft.com/office/drawing/2010/main" val="0"/>
@@ -8693,7 +8512,7 @@
           <w:lang w:eastAsia="de-DE"/>
         </w:rPr>
         <w:drawing>
-          <wp:inline distT="0" distB="0" distL="0" distR="0" wp14:anchorId="70D524FF" wp14:editId="3BF9454B">
+          <wp:inline distT="0" distB="0" distL="0" distR="0" wp14:anchorId="3B63C900" wp14:editId="7E22E3EE">
             <wp:extent cx="4286250" cy="4124325"/>
             <wp:effectExtent l="0" t="0" r="0" b="9525"/>
             <wp:docPr id="24" name="Grafik 24"/>
@@ -8708,7 +8527,7 @@
                     <pic:cNvPicPr/>
                   </pic:nvPicPr>
                   <pic:blipFill>
-                    <a:blip r:embed="rId25">
+                    <a:blip r:embed="rId28">
                       <a:extLst>
                         <a:ext uri="{28A0092B-C50C-407E-A947-70E740481C1C}">
                           <a14:useLocalDpi xmlns:a14="http://schemas.microsoft.com/office/drawing/2010/main" val="0"/>
@@ -8799,7 +8618,7 @@
           <w:rFonts w:ascii="Arial" w:eastAsiaTheme="majorEastAsia" w:hAnsi="Arial" w:cs="Arial"/>
           <w:b/>
           <w:bCs/>
-          <w:color w:val="4472C4" w:themeColor="accent1"/>
+          <w:color w:val="99CB38" w:themeColor="accent1"/>
         </w:rPr>
       </w:pPr>
       <w:r>
@@ -9050,7 +8869,7 @@
           <w:noProof/>
         </w:rPr>
         <w:drawing>
-          <wp:inline distT="0" distB="0" distL="0" distR="0" wp14:anchorId="64E4356C" wp14:editId="21E24EA5">
+          <wp:inline distT="0" distB="0" distL="0" distR="0" wp14:anchorId="1B8F26FC" wp14:editId="5DD75F65">
             <wp:extent cx="4406124" cy="4274790"/>
             <wp:effectExtent l="0" t="0" r="0" b="0"/>
             <wp:docPr id="8" name="Bild 8" descr="../Dropbox/Screenshots/Screenshot%202017-11-20%2004.09.37.png"/>
@@ -9067,7 +8886,7 @@
                     </pic:cNvPicPr>
                   </pic:nvPicPr>
                   <pic:blipFill>
-                    <a:blip r:embed="rId26">
+                    <a:blip r:embed="rId29">
                       <a:extLst>
                         <a:ext uri="{28A0092B-C50C-407E-A947-70E740481C1C}">
                           <a14:useLocalDpi xmlns:a14="http://schemas.microsoft.com/office/drawing/2010/main" val="0"/>
@@ -9473,7 +9292,7 @@
         </w:rPr>
         <w:lastRenderedPageBreak/>
         <w:drawing>
-          <wp:inline distT="0" distB="0" distL="0" distR="0" wp14:anchorId="01EFE4B0" wp14:editId="6B24F81F">
+          <wp:inline distT="0" distB="0" distL="0" distR="0" wp14:anchorId="2A739B55" wp14:editId="301AC619">
             <wp:extent cx="3341229" cy="6771557"/>
             <wp:effectExtent l="0" t="0" r="0" b="0"/>
             <wp:docPr id="37" name="Grafik 37"/>
@@ -9488,7 +9307,7 @@
                     <pic:cNvPicPr/>
                   </pic:nvPicPr>
                   <pic:blipFill>
-                    <a:blip r:embed="rId27">
+                    <a:blip r:embed="rId30">
                       <a:extLst>
                         <a:ext uri="{28A0092B-C50C-407E-A947-70E740481C1C}">
                           <a14:useLocalDpi xmlns:a14="http://schemas.microsoft.com/office/drawing/2010/main" val="0"/>
@@ -9635,6 +9454,15 @@
     </w:p>
     <w:p>
       <w:pPr>
+        <w:widowControl w:val="0"/>
+        <w:spacing w:after="0" w:line="360" w:lineRule="auto"/>
+        <w:rPr>
+          <w:rFonts w:ascii="Arial" w:hAnsi="Arial" w:cs="Arial"/>
+        </w:rPr>
+      </w:pPr>
+    </w:p>
+    <w:p>
+      <w:pPr>
         <w:keepNext/>
         <w:spacing w:after="0" w:line="360" w:lineRule="auto"/>
         <w:jc w:val="center"/>
@@ -9648,7 +9476,7 @@
           <w:noProof/>
         </w:rPr>
         <w:drawing>
-          <wp:inline distT="0" distB="0" distL="0" distR="0" wp14:anchorId="044FA259" wp14:editId="7E13D5B8">
+          <wp:inline distT="0" distB="0" distL="0" distR="0" wp14:anchorId="0E2E8C18" wp14:editId="2AC1347C">
             <wp:extent cx="4286250" cy="5610225"/>
             <wp:effectExtent l="0" t="0" r="0" b="9525"/>
             <wp:docPr id="27" name="Grafik 27"/>
@@ -9663,7 +9491,7 @@
                     <pic:cNvPicPr/>
                   </pic:nvPicPr>
                   <pic:blipFill>
-                    <a:blip r:embed="rId28">
+                    <a:blip r:embed="rId31">
                       <a:extLst>
                         <a:ext uri="{28A0092B-C50C-407E-A947-70E740481C1C}">
                           <a14:useLocalDpi xmlns:a14="http://schemas.microsoft.com/office/drawing/2010/main" val="0"/>
@@ -9735,7 +9563,7 @@
           <w:rFonts w:ascii="Arial" w:eastAsiaTheme="majorEastAsia" w:hAnsi="Arial" w:cs="Arial"/>
           <w:b/>
           <w:bCs/>
-          <w:color w:val="4472C4" w:themeColor="accent1"/>
+          <w:color w:val="99CB38" w:themeColor="accent1"/>
         </w:rPr>
       </w:pPr>
       <w:r>
@@ -9886,7 +9714,7 @@
           <w:noProof/>
         </w:rPr>
         <w:drawing>
-          <wp:inline distT="0" distB="0" distL="0" distR="0" wp14:anchorId="59FAE62F" wp14:editId="095D7A1C">
+          <wp:inline distT="0" distB="0" distL="0" distR="0" wp14:anchorId="510742A0" wp14:editId="1E93DC34">
             <wp:extent cx="4286250" cy="6029325"/>
             <wp:effectExtent l="0" t="0" r="0" b="9525"/>
             <wp:docPr id="26" name="Grafik 26"/>
@@ -9901,7 +9729,7 @@
                     <pic:cNvPicPr/>
                   </pic:nvPicPr>
                   <pic:blipFill>
-                    <a:blip r:embed="rId29">
+                    <a:blip r:embed="rId32">
                       <a:extLst>
                         <a:ext uri="{28A0092B-C50C-407E-A947-70E740481C1C}">
                           <a14:useLocalDpi xmlns:a14="http://schemas.microsoft.com/office/drawing/2010/main" val="0"/>
@@ -9965,7 +9793,7 @@
           <w:rFonts w:ascii="Arial" w:eastAsiaTheme="majorEastAsia" w:hAnsi="Arial" w:cs="Arial"/>
           <w:b/>
           <w:bCs/>
-          <w:color w:val="4472C4" w:themeColor="accent1"/>
+          <w:color w:val="99CB38" w:themeColor="accent1"/>
         </w:rPr>
       </w:pPr>
       <w:r>
@@ -10083,7 +9911,7 @@
           <w:noProof/>
         </w:rPr>
         <w:drawing>
-          <wp:inline distT="0" distB="0" distL="0" distR="0" wp14:anchorId="62224043" wp14:editId="57083E1A">
+          <wp:inline distT="0" distB="0" distL="0" distR="0" wp14:anchorId="297375D5" wp14:editId="4D7C3608">
             <wp:extent cx="4932468" cy="4785445"/>
             <wp:effectExtent l="0" t="0" r="0" b="0"/>
             <wp:docPr id="9" name="Bild 9" descr="../Dropbox/Screenshots/Screenshot%202017-11-20%2004.09.37.png"/>
@@ -10100,7 +9928,7 @@
                     </pic:cNvPicPr>
                   </pic:nvPicPr>
                   <pic:blipFill>
-                    <a:blip r:embed="rId26">
+                    <a:blip r:embed="rId29">
                       <a:extLst>
                         <a:ext uri="{28A0092B-C50C-407E-A947-70E740481C1C}">
                           <a14:useLocalDpi xmlns:a14="http://schemas.microsoft.com/office/drawing/2010/main" val="0"/>
@@ -10168,7 +9996,7 @@
           <w:rFonts w:ascii="Arial" w:eastAsiaTheme="majorEastAsia" w:hAnsi="Arial" w:cs="Arial"/>
           <w:b/>
           <w:bCs/>
-          <w:color w:val="4472C4" w:themeColor="accent1"/>
+          <w:color w:val="99CB38" w:themeColor="accent1"/>
         </w:rPr>
       </w:pPr>
       <w:r>
@@ -10327,7 +10155,7 @@
           <w:noProof/>
         </w:rPr>
         <w:drawing>
-          <wp:inline distT="0" distB="0" distL="0" distR="0" wp14:anchorId="72435DA2" wp14:editId="1D6C092A">
+          <wp:inline distT="0" distB="0" distL="0" distR="0" wp14:anchorId="3131BFF4" wp14:editId="5C9DAE75">
             <wp:extent cx="2991036" cy="5762731"/>
             <wp:effectExtent l="0" t="0" r="0" b="0"/>
             <wp:docPr id="34" name="Grafik 34"/>
@@ -10342,7 +10170,7 @@
                     <pic:cNvPicPr/>
                   </pic:nvPicPr>
                   <pic:blipFill>
-                    <a:blip r:embed="rId24">
+                    <a:blip r:embed="rId27">
                       <a:extLst>
                         <a:ext uri="{28A0092B-C50C-407E-A947-70E740481C1C}">
                           <a14:useLocalDpi xmlns:a14="http://schemas.microsoft.com/office/drawing/2010/main" val="0"/>
@@ -10546,7 +10374,7 @@
           <w:noProof/>
         </w:rPr>
         <w:drawing>
-          <wp:inline distT="0" distB="0" distL="0" distR="0" wp14:anchorId="54A846BB" wp14:editId="56AE4FCB">
+          <wp:inline distT="0" distB="0" distL="0" distR="0" wp14:anchorId="283AAEE6" wp14:editId="6E5472B6">
             <wp:extent cx="2691303" cy="5274955"/>
             <wp:effectExtent l="0" t="0" r="0" b="1905"/>
             <wp:docPr id="35" name="Grafik 35"/>
@@ -10561,7 +10389,7 @@
                     <pic:cNvPicPr/>
                   </pic:nvPicPr>
                   <pic:blipFill>
-                    <a:blip r:embed="rId30">
+                    <a:blip r:embed="rId33">
                       <a:extLst>
                         <a:ext uri="{28A0092B-C50C-407E-A947-70E740481C1C}">
                           <a14:useLocalDpi xmlns:a14="http://schemas.microsoft.com/office/drawing/2010/main" val="0"/>
@@ -10748,7 +10576,7 @@
           <w:noProof/>
         </w:rPr>
         <w:drawing>
-          <wp:inline distT="0" distB="0" distL="0" distR="0" wp14:anchorId="7838131B" wp14:editId="1A41F663">
+          <wp:inline distT="0" distB="0" distL="0" distR="0" wp14:anchorId="38C1A30F" wp14:editId="77994280">
             <wp:extent cx="4657725" cy="5314950"/>
             <wp:effectExtent l="0" t="0" r="9525" b="0"/>
             <wp:docPr id="31" name="Grafik 31"/>
@@ -10763,7 +10591,7 @@
                     <pic:cNvPicPr/>
                   </pic:nvPicPr>
                   <pic:blipFill>
-                    <a:blip r:embed="rId31">
+                    <a:blip r:embed="rId34">
                       <a:extLst>
                         <a:ext uri="{28A0092B-C50C-407E-A947-70E740481C1C}">
                           <a14:useLocalDpi xmlns:a14="http://schemas.microsoft.com/office/drawing/2010/main" val="0"/>
@@ -10974,7 +10802,7 @@
           <w:noProof/>
         </w:rPr>
         <w:drawing>
-          <wp:inline distT="0" distB="0" distL="0" distR="0" wp14:anchorId="6F95E5F0" wp14:editId="64A32E4F">
+          <wp:inline distT="0" distB="0" distL="0" distR="0" wp14:anchorId="4D99105A" wp14:editId="04151D3F">
             <wp:extent cx="3794715" cy="5104890"/>
             <wp:effectExtent l="0" t="0" r="0" b="635"/>
             <wp:docPr id="32" name="Grafik 32"/>
@@ -10989,7 +10817,7 @@
                     <pic:cNvPicPr/>
                   </pic:nvPicPr>
                   <pic:blipFill>
-                    <a:blip r:embed="rId32">
+                    <a:blip r:embed="rId35">
                       <a:extLst>
                         <a:ext uri="{28A0092B-C50C-407E-A947-70E740481C1C}">
                           <a14:useLocalDpi xmlns:a14="http://schemas.microsoft.com/office/drawing/2010/main" val="0"/>
@@ -11061,7 +10889,7 @@
           <w:rFonts w:ascii="Arial" w:eastAsiaTheme="majorEastAsia" w:hAnsi="Arial" w:cs="Arial"/>
           <w:b/>
           <w:bCs/>
-          <w:color w:val="4472C4" w:themeColor="accent1"/>
+          <w:color w:val="99CB38" w:themeColor="accent1"/>
         </w:rPr>
       </w:pPr>
       <w:r>
@@ -11240,9 +11068,61 @@
           <w:rFonts w:ascii="Arial" w:eastAsiaTheme="majorEastAsia" w:hAnsi="Arial" w:cs="Arial"/>
           <w:b/>
           <w:bCs/>
-          <w:color w:val="4472C4" w:themeColor="accent1"/>
-        </w:rPr>
-      </w:pPr>
+          <w:color w:val="99CB38" w:themeColor="accent1"/>
+        </w:rPr>
+      </w:pPr>
+    </w:p>
+    <w:p>
+      <w:pPr>
+        <w:spacing w:after="0" w:line="360" w:lineRule="auto"/>
+        <w:rPr>
+          <w:rFonts w:ascii="Century Gothic" w:hAnsi="Century Gothic" w:cs="Arial"/>
+          <w:b/>
+          <w:color w:val="92D050"/>
+          <w:sz w:val="26"/>
+          <w:szCs w:val="26"/>
+        </w:rPr>
+      </w:pPr>
+      <w:bookmarkStart w:id="43" w:name="_Toc498958311"/>
+      <w:r>
+        <w:rPr>
+          <w:rFonts w:ascii="Century Gothic" w:hAnsi="Century Gothic" w:cs="Arial"/>
+          <w:b/>
+          <w:color w:val="92D050"/>
+          <w:sz w:val="26"/>
+          <w:szCs w:val="26"/>
+        </w:rPr>
+        <w:t>U17 – Fahrrad inserieren (</w:t>
+      </w:r>
+      <w:commentRangeStart w:id="44"/>
+      <w:r>
+        <w:rPr>
+          <w:rFonts w:ascii="Century Gothic" w:hAnsi="Century Gothic" w:cs="Arial"/>
+          <w:b/>
+          <w:color w:val="92D050"/>
+          <w:sz w:val="26"/>
+          <w:szCs w:val="26"/>
+        </w:rPr>
+        <w:t>angemeldet</w:t>
+      </w:r>
+      <w:commentRangeEnd w:id="44"/>
+      <w:r>
+        <w:rPr>
+          <w:rStyle w:val="Kommentarzeichen"/>
+        </w:rPr>
+        <w:commentReference w:id="44"/>
+      </w:r>
+      <w:r>
+        <w:rPr>
+          <w:rFonts w:ascii="Century Gothic" w:hAnsi="Century Gothic" w:cs="Arial"/>
+          <w:b/>
+          <w:color w:val="92D050"/>
+          <w:sz w:val="26"/>
+          <w:szCs w:val="26"/>
+        </w:rPr>
+        <w:t>)</w:t>
+      </w:r>
+      <w:bookmarkEnd w:id="43"/>
     </w:p>
     <w:p>
       <w:pPr>
@@ -11256,38 +11136,6 @@
           <w:szCs w:val="26"/>
         </w:rPr>
       </w:pPr>
-      <w:bookmarkStart w:id="43" w:name="_Toc498958311"/>
-      <w:r>
-        <w:rPr>
-          <w:rFonts w:ascii="Century Gothic" w:hAnsi="Century Gothic" w:cs="Arial"/>
-          <w:b/>
-          <w:color w:val="92D050"/>
-          <w:sz w:val="26"/>
-          <w:szCs w:val="26"/>
-        </w:rPr>
-        <w:t>U17 – Fahrrad inserieren (</w:t>
-      </w:r>
-      <w:r>
-        <w:rPr>
-          <w:rFonts w:ascii="Century Gothic" w:hAnsi="Century Gothic" w:cs="Arial"/>
-          <w:b/>
-          <w:color w:val="92D050"/>
-          <w:sz w:val="26"/>
-          <w:szCs w:val="26"/>
-        </w:rPr>
-        <w:t>angemeldet</w:t>
-      </w:r>
-      <w:r>
-        <w:rPr>
-          <w:rFonts w:ascii="Century Gothic" w:hAnsi="Century Gothic" w:cs="Arial"/>
-          <w:b/>
-          <w:color w:val="92D050"/>
-          <w:sz w:val="26"/>
-          <w:szCs w:val="26"/>
-        </w:rPr>
-        <w:t>)</w:t>
-      </w:r>
-      <w:bookmarkEnd w:id="43"/>
     </w:p>
     <w:p>
       <w:pPr>
@@ -11304,7 +11152,7 @@
           <w:noProof/>
         </w:rPr>
         <w:drawing>
-          <wp:inline distT="0" distB="0" distL="0" distR="0" wp14:anchorId="63346BEE" wp14:editId="6D1D847E">
+          <wp:inline distT="0" distB="0" distL="0" distR="0" wp14:anchorId="390FB77B" wp14:editId="2AFEA900">
             <wp:extent cx="4286250" cy="5676900"/>
             <wp:effectExtent l="0" t="0" r="0" b="0"/>
             <wp:docPr id="33" name="Grafik 33"/>
@@ -11319,7 +11167,7 @@
                     <pic:cNvPicPr/>
                   </pic:nvPicPr>
                   <pic:blipFill>
-                    <a:blip r:embed="rId33">
+                    <a:blip r:embed="rId36">
                       <a:extLst>
                         <a:ext uri="{28A0092B-C50C-407E-A947-70E740481C1C}">
                           <a14:useLocalDpi xmlns:a14="http://schemas.microsoft.com/office/drawing/2010/main" val="0"/>
@@ -11355,7 +11203,7 @@
           <w:rFonts w:cs="Arial"/>
         </w:rPr>
       </w:pPr>
-      <w:bookmarkStart w:id="44" w:name="_Toc498877834"/>
+      <w:bookmarkStart w:id="45" w:name="_Toc498877834"/>
       <w:r>
         <w:rPr>
           <w:rFonts w:cs="Arial"/>
@@ -11374,7 +11222,7 @@
         </w:rPr>
         <w:t>: Fahrrad inserieren</w:t>
       </w:r>
-      <w:bookmarkEnd w:id="44"/>
+      <w:bookmarkEnd w:id="45"/>
     </w:p>
     <w:p>
       <w:pPr>
@@ -11383,7 +11231,7 @@
           <w:rFonts w:ascii="Arial" w:eastAsiaTheme="majorEastAsia" w:hAnsi="Arial" w:cs="Arial"/>
           <w:b/>
           <w:bCs/>
-          <w:color w:val="4472C4" w:themeColor="accent1"/>
+          <w:color w:val="99CB38" w:themeColor="accent1"/>
         </w:rPr>
       </w:pPr>
       <w:r>
@@ -11404,7 +11252,7 @@
           <w:szCs w:val="26"/>
         </w:rPr>
       </w:pPr>
-      <w:bookmarkStart w:id="45" w:name="_Toc498958310"/>
+      <w:bookmarkStart w:id="46" w:name="_Toc498958310"/>
       <w:r>
         <w:rPr>
           <w:rFonts w:ascii="Century Gothic" w:hAnsi="Century Gothic" w:cs="Arial"/>
@@ -11469,7 +11317,7 @@
         </w:rPr>
         <w:t>)</w:t>
       </w:r>
-      <w:bookmarkEnd w:id="45"/>
+      <w:bookmarkEnd w:id="46"/>
     </w:p>
     <w:p>
       <w:pPr>
@@ -11538,7 +11386,7 @@
           <w:szCs w:val="26"/>
         </w:rPr>
       </w:pPr>
-      <w:bookmarkStart w:id="46" w:name="_Toc498958313"/>
+      <w:bookmarkStart w:id="47" w:name="_Toc498958313"/>
       <w:r>
         <w:rPr>
           <w:rFonts w:ascii="Century Gothic" w:hAnsi="Century Gothic" w:cs="Arial"/>
@@ -11569,7 +11417,7 @@
         </w:rPr>
         <w:t>)</w:t>
       </w:r>
-      <w:bookmarkEnd w:id="46"/>
+      <w:bookmarkEnd w:id="47"/>
     </w:p>
     <w:p>
       <w:pPr>
@@ -11604,7 +11452,7 @@
           <w:szCs w:val="26"/>
         </w:rPr>
       </w:pPr>
-      <w:bookmarkStart w:id="47" w:name="_Toc498958314"/>
+      <w:bookmarkStart w:id="48" w:name="_Toc498958314"/>
       <w:r>
         <w:rPr>
           <w:rFonts w:ascii="Century Gothic" w:hAnsi="Century Gothic" w:cs="Arial"/>
@@ -11632,7 +11480,7 @@
         </w:rPr>
         <w:t>)</w:t>
       </w:r>
-      <w:bookmarkEnd w:id="47"/>
+      <w:bookmarkEnd w:id="48"/>
     </w:p>
     <w:p>
       <w:pPr>
@@ -11679,7 +11527,7 @@
           <w:szCs w:val="26"/>
         </w:rPr>
       </w:pPr>
-      <w:bookmarkStart w:id="48" w:name="_Toc498958315"/>
+      <w:bookmarkStart w:id="49" w:name="_Toc498958315"/>
       <w:r>
         <w:rPr>
           <w:rFonts w:ascii="Century Gothic" w:hAnsi="Century Gothic" w:cs="Arial"/>
@@ -11707,7 +11555,7 @@
         </w:rPr>
         <w:t>)</w:t>
       </w:r>
-      <w:bookmarkEnd w:id="48"/>
+      <w:bookmarkEnd w:id="49"/>
     </w:p>
     <w:p>
       <w:pPr>
@@ -11766,7 +11614,7 @@
           <w:szCs w:val="26"/>
         </w:rPr>
       </w:pPr>
-      <w:bookmarkStart w:id="49" w:name="_Toc498958316"/>
+      <w:bookmarkStart w:id="50" w:name="_Toc498958316"/>
       <w:r>
         <w:rPr>
           <w:rFonts w:ascii="Century Gothic" w:hAnsi="Century Gothic" w:cs="Arial"/>
@@ -11794,20 +11642,28 @@
         </w:rPr>
         <w:t>)</w:t>
       </w:r>
-      <w:bookmarkEnd w:id="49"/>
-    </w:p>
-    <w:p>
-      <w:pPr>
-        <w:spacing w:after="0" w:line="360" w:lineRule="auto"/>
-        <w:rPr>
-          <w:rFonts w:ascii="Arial" w:hAnsi="Arial" w:cs="Arial"/>
-        </w:rPr>
-      </w:pPr>
-      <w:r>
-        <w:rPr>
-          <w:rFonts w:ascii="Arial" w:hAnsi="Arial" w:cs="Arial"/>
-        </w:rPr>
-        <w:t>Nach erfolgreichem Abschluss der Ausleihe muss das System dem eingeloggten Privatkunden, in diesem Fall der Ausleiher, die Möglichkeit bieten das Fahrrad über ein Sternesystem, welches von 0(Sehr schlecht) bis 5(Sehr gut) gestaffelt ist, zu bewerten.</w:t>
+      <w:bookmarkEnd w:id="50"/>
+    </w:p>
+    <w:p>
+      <w:pPr>
+        <w:spacing w:after="0" w:line="360" w:lineRule="auto"/>
+        <w:rPr>
+          <w:rFonts w:ascii="Arial" w:hAnsi="Arial" w:cs="Arial"/>
+        </w:rPr>
+      </w:pPr>
+      <w:r>
+        <w:rPr>
+          <w:rFonts w:ascii="Arial" w:hAnsi="Arial" w:cs="Arial"/>
+        </w:rPr>
+        <w:t>Nach erfolgreichem Abschluss der Ausleihe muss das System dem eingeloggten Pr</w:t>
+      </w:r>
+      <w:bookmarkStart w:id="51" w:name="_GoBack"/>
+      <w:bookmarkEnd w:id="51"/>
+      <w:r>
+        <w:rPr>
+          <w:rFonts w:ascii="Arial" w:hAnsi="Arial" w:cs="Arial"/>
+        </w:rPr>
+        <w:t>ivatkunden, in diesem Fall der Ausleiher, die Möglichkeit bieten das Fahrrad über ein Sternesystem, welches von 0(Sehr schlecht) bis 5(Sehr gut) gestaffelt ist, zu bewerten.</w:t>
       </w:r>
     </w:p>
     <w:p>
@@ -11846,7 +11702,7 @@
         <w:rPr>
           <w:rFonts w:ascii="Century Gothic" w:eastAsia="Century Gothic" w:hAnsi="Century Gothic" w:cs="Arial"/>
           <w:b/>
-          <w:color w:val="538135" w:themeColor="accent6" w:themeShade="BF"/>
+          <w:color w:val="08A4EE" w:themeColor="accent6" w:themeShade="BF"/>
           <w:sz w:val="28"/>
         </w:rPr>
       </w:pPr>
@@ -12089,7 +11945,7 @@
         </w:rPr>
         <w:br w:type="page"/>
       </w:r>
-      <w:bookmarkStart w:id="50" w:name="_Toc498958317"/>
+      <w:bookmarkStart w:id="52" w:name="_Toc498958317"/>
       <w:r>
         <w:rPr>
           <w:rFonts w:ascii="Century Gothic" w:hAnsi="Century Gothic" w:cs="Arial"/>
@@ -12101,7 +11957,7 @@
         <w:lastRenderedPageBreak/>
         <w:t>Qualitätsanforderungen</w:t>
       </w:r>
-      <w:bookmarkEnd w:id="50"/>
+      <w:bookmarkEnd w:id="52"/>
     </w:p>
     <w:p>
       <w:pPr>
@@ -12110,7 +11966,7 @@
           <w:rFonts w:ascii="Century Gothic" w:eastAsiaTheme="majorEastAsia" w:hAnsi="Century Gothic" w:cs="Arial"/>
           <w:b/>
           <w:bCs/>
-          <w:color w:val="538135" w:themeColor="accent6" w:themeShade="BF"/>
+          <w:color w:val="08A4EE" w:themeColor="accent6" w:themeShade="BF"/>
           <w:sz w:val="28"/>
           <w:szCs w:val="28"/>
         </w:rPr>
@@ -12177,6 +12033,26 @@
           <w:rFonts w:ascii="Arial" w:hAnsi="Arial" w:cs="Arial"/>
         </w:rPr>
       </w:pPr>
+    </w:p>
+    <w:p>
+      <w:pPr>
+        <w:rPr>
+          <w:rFonts w:ascii="Century Gothic" w:hAnsi="Century Gothic" w:cs="Arial"/>
+          <w:b/>
+          <w:color w:val="92D050"/>
+          <w:sz w:val="28"/>
+        </w:rPr>
+      </w:pPr>
+      <w:bookmarkStart w:id="53" w:name="_Toc498958318"/>
+      <w:r>
+        <w:rPr>
+          <w:rFonts w:ascii="Century Gothic" w:hAnsi="Century Gothic" w:cs="Arial"/>
+          <w:b/>
+          <w:color w:val="92D050"/>
+          <w:sz w:val="28"/>
+        </w:rPr>
+        <w:br w:type="page"/>
+      </w:r>
     </w:p>
     <w:p>
       <w:pPr>
@@ -12195,7 +12071,6 @@
           <w:szCs w:val="28"/>
         </w:rPr>
       </w:pPr>
-      <w:bookmarkStart w:id="51" w:name="_Toc498958318"/>
       <w:r>
         <w:rPr>
           <w:rFonts w:ascii="Century Gothic" w:hAnsi="Century Gothic" w:cs="Arial"/>
@@ -12203,9 +12078,10 @@
           <w:color w:val="92D050"/>
           <w:sz w:val="28"/>
         </w:rPr>
+        <w:lastRenderedPageBreak/>
         <w:t>Glossar</w:t>
       </w:r>
-      <w:bookmarkEnd w:id="51"/>
+      <w:bookmarkEnd w:id="53"/>
     </w:p>
     <w:p>
       <w:pPr>
@@ -12320,7 +12196,7 @@
         </w:rPr>
         <w:br w:type="page"/>
       </w:r>
-      <w:bookmarkStart w:id="52" w:name="_Toc498958319"/>
+      <w:bookmarkStart w:id="54" w:name="_Toc498958319"/>
       <w:r>
         <w:rPr>
           <w:rFonts w:ascii="Century Gothic" w:hAnsi="Century Gothic" w:cs="Arial"/>
@@ -12331,7 +12207,7 @@
         <w:lastRenderedPageBreak/>
         <w:t>Abbildungsverzeichnis</w:t>
       </w:r>
-      <w:bookmarkEnd w:id="52"/>
+      <w:bookmarkEnd w:id="54"/>
     </w:p>
     <w:p>
       <w:pPr>
@@ -12339,10 +12215,11 @@
         <w:rPr>
           <w:rFonts w:ascii="Century Gothic" w:hAnsi="Century Gothic" w:cs="Arial"/>
           <w:b/>
-          <w:color w:val="538135" w:themeColor="accent6" w:themeShade="BF"/>
-        </w:rPr>
-      </w:pPr>
-    </w:p>
+          <w:color w:val="08A4EE" w:themeColor="accent6" w:themeShade="BF"/>
+        </w:rPr>
+      </w:pPr>
+    </w:p>
+    <w:commentRangeStart w:id="55"/>
     <w:p>
       <w:pPr>
         <w:pStyle w:val="Abbildungsverzeichnis"/>
@@ -13264,6 +13141,510 @@
     </w:p>
     <w:p>
       <w:pPr>
+        <w:pStyle w:val="Abbildungsverzeichnis"/>
+        <w:tabs>
+          <w:tab w:val="right" w:leader="dot" w:pos="9062"/>
+        </w:tabs>
+        <w:spacing w:line="360" w:lineRule="auto"/>
+        <w:rPr>
+          <w:rFonts w:asciiTheme="minorHAnsi" w:eastAsiaTheme="minorEastAsia" w:hAnsiTheme="minorHAnsi"/>
+          <w:noProof/>
+          <w:lang w:eastAsia="de-DE"/>
+        </w:rPr>
+      </w:pPr>
+      <w:hyperlink w:anchor="_Toc499674030" w:history="1">
+        <w:r>
+          <w:rPr>
+            <w:rStyle w:val="Hyperlink"/>
+            <w:noProof/>
+          </w:rPr>
+          <w:t>Aktivitätsdiagramm 1: U00/U01/U02/U03 – Registrierung</w:t>
+        </w:r>
+        <w:r>
+          <w:rPr>
+            <w:noProof/>
+            <w:webHidden/>
+          </w:rPr>
+          <w:tab/>
+        </w:r>
+        <w:r>
+          <w:rPr>
+            <w:noProof/>
+            <w:webHidden/>
+          </w:rPr>
+          <w:fldChar w:fldCharType="begin"/>
+        </w:r>
+        <w:r>
+          <w:rPr>
+            <w:noProof/>
+            <w:webHidden/>
+          </w:rPr>
+          <w:instrText xml:space="preserve"> PAGEREF _Toc499674030 \h </w:instrText>
+        </w:r>
+        <w:r>
+          <w:rPr>
+            <w:noProof/>
+            <w:webHidden/>
+          </w:rPr>
+        </w:r>
+        <w:r>
+          <w:rPr>
+            <w:noProof/>
+            <w:webHidden/>
+          </w:rPr>
+          <w:fldChar w:fldCharType="separate"/>
+        </w:r>
+        <w:r>
+          <w:rPr>
+            <w:noProof/>
+            <w:webHidden/>
+          </w:rPr>
+          <w:t>39</w:t>
+        </w:r>
+        <w:r>
+          <w:rPr>
+            <w:noProof/>
+            <w:webHidden/>
+          </w:rPr>
+          <w:fldChar w:fldCharType="end"/>
+        </w:r>
+      </w:hyperlink>
+    </w:p>
+    <w:p>
+      <w:pPr>
+        <w:pStyle w:val="Abbildungsverzeichnis"/>
+        <w:tabs>
+          <w:tab w:val="right" w:leader="dot" w:pos="9062"/>
+        </w:tabs>
+        <w:spacing w:line="360" w:lineRule="auto"/>
+        <w:rPr>
+          <w:rFonts w:asciiTheme="minorHAnsi" w:eastAsiaTheme="minorEastAsia" w:hAnsiTheme="minorHAnsi"/>
+          <w:noProof/>
+          <w:lang w:eastAsia="de-DE"/>
+        </w:rPr>
+      </w:pPr>
+      <w:hyperlink w:anchor="_Toc499674031" w:history="1">
+        <w:r>
+          <w:rPr>
+            <w:rStyle w:val="Hyperlink"/>
+            <w:noProof/>
+          </w:rPr>
+          <w:t>Aktivitätsdiagramm 2: U04/U05 Login</w:t>
+        </w:r>
+        <w:r>
+          <w:rPr>
+            <w:noProof/>
+            <w:webHidden/>
+          </w:rPr>
+          <w:tab/>
+        </w:r>
+        <w:r>
+          <w:rPr>
+            <w:noProof/>
+            <w:webHidden/>
+          </w:rPr>
+          <w:fldChar w:fldCharType="begin"/>
+        </w:r>
+        <w:r>
+          <w:rPr>
+            <w:noProof/>
+            <w:webHidden/>
+          </w:rPr>
+          <w:instrText xml:space="preserve"> PAGEREF _Toc499674031 \h </w:instrText>
+        </w:r>
+        <w:r>
+          <w:rPr>
+            <w:noProof/>
+            <w:webHidden/>
+          </w:rPr>
+        </w:r>
+        <w:r>
+          <w:rPr>
+            <w:noProof/>
+            <w:webHidden/>
+          </w:rPr>
+          <w:fldChar w:fldCharType="separate"/>
+        </w:r>
+        <w:r>
+          <w:rPr>
+            <w:noProof/>
+            <w:webHidden/>
+          </w:rPr>
+          <w:t>40</w:t>
+        </w:r>
+        <w:r>
+          <w:rPr>
+            <w:noProof/>
+            <w:webHidden/>
+          </w:rPr>
+          <w:fldChar w:fldCharType="end"/>
+        </w:r>
+      </w:hyperlink>
+    </w:p>
+    <w:p>
+      <w:pPr>
+        <w:pStyle w:val="Abbildungsverzeichnis"/>
+        <w:tabs>
+          <w:tab w:val="right" w:leader="dot" w:pos="9062"/>
+        </w:tabs>
+        <w:spacing w:line="360" w:lineRule="auto"/>
+        <w:rPr>
+          <w:rFonts w:asciiTheme="minorHAnsi" w:eastAsiaTheme="minorEastAsia" w:hAnsiTheme="minorHAnsi"/>
+          <w:noProof/>
+          <w:lang w:eastAsia="de-DE"/>
+        </w:rPr>
+      </w:pPr>
+      <w:hyperlink w:anchor="_Toc499674032" w:history="1">
+        <w:r>
+          <w:rPr>
+            <w:rStyle w:val="Hyperlink"/>
+            <w:noProof/>
+          </w:rPr>
+          <w:t>Aktivitätsdiagramm 3: U07/U09/U11/U13 – Startseite</w:t>
+        </w:r>
+        <w:r>
+          <w:rPr>
+            <w:noProof/>
+            <w:webHidden/>
+          </w:rPr>
+          <w:tab/>
+        </w:r>
+        <w:r>
+          <w:rPr>
+            <w:noProof/>
+            <w:webHidden/>
+          </w:rPr>
+          <w:fldChar w:fldCharType="begin"/>
+        </w:r>
+        <w:r>
+          <w:rPr>
+            <w:noProof/>
+            <w:webHidden/>
+          </w:rPr>
+          <w:instrText xml:space="preserve"> PAGEREF _Toc499674032 \h </w:instrText>
+        </w:r>
+        <w:r>
+          <w:rPr>
+            <w:noProof/>
+            <w:webHidden/>
+          </w:rPr>
+        </w:r>
+        <w:r>
+          <w:rPr>
+            <w:noProof/>
+            <w:webHidden/>
+          </w:rPr>
+          <w:fldChar w:fldCharType="separate"/>
+        </w:r>
+        <w:r>
+          <w:rPr>
+            <w:noProof/>
+            <w:webHidden/>
+          </w:rPr>
+          <w:t>41</w:t>
+        </w:r>
+        <w:r>
+          <w:rPr>
+            <w:noProof/>
+            <w:webHidden/>
+          </w:rPr>
+          <w:fldChar w:fldCharType="end"/>
+        </w:r>
+      </w:hyperlink>
+    </w:p>
+    <w:p>
+      <w:pPr>
+        <w:pStyle w:val="Abbildungsverzeichnis"/>
+        <w:tabs>
+          <w:tab w:val="right" w:leader="dot" w:pos="9062"/>
+        </w:tabs>
+        <w:spacing w:line="360" w:lineRule="auto"/>
+        <w:rPr>
+          <w:rFonts w:asciiTheme="minorHAnsi" w:eastAsiaTheme="minorEastAsia" w:hAnsiTheme="minorHAnsi"/>
+          <w:noProof/>
+          <w:lang w:eastAsia="de-DE"/>
+        </w:rPr>
+      </w:pPr>
+      <w:hyperlink w:anchor="_Toc499674033" w:history="1">
+        <w:r>
+          <w:rPr>
+            <w:rStyle w:val="Hyperlink"/>
+            <w:noProof/>
+          </w:rPr>
+          <w:t>Aktivitätsdiagramm 4: U06/U10/U21 Fahrrad anzeigen/ausleihen</w:t>
+        </w:r>
+        <w:r>
+          <w:rPr>
+            <w:noProof/>
+            <w:webHidden/>
+          </w:rPr>
+          <w:tab/>
+        </w:r>
+        <w:r>
+          <w:rPr>
+            <w:noProof/>
+            <w:webHidden/>
+          </w:rPr>
+          <w:fldChar w:fldCharType="begin"/>
+        </w:r>
+        <w:r>
+          <w:rPr>
+            <w:noProof/>
+            <w:webHidden/>
+          </w:rPr>
+          <w:instrText xml:space="preserve"> PAGEREF _Toc499674033 \h </w:instrText>
+        </w:r>
+        <w:r>
+          <w:rPr>
+            <w:noProof/>
+            <w:webHidden/>
+          </w:rPr>
+        </w:r>
+        <w:r>
+          <w:rPr>
+            <w:noProof/>
+            <w:webHidden/>
+          </w:rPr>
+          <w:fldChar w:fldCharType="separate"/>
+        </w:r>
+        <w:r>
+          <w:rPr>
+            <w:noProof/>
+            <w:webHidden/>
+          </w:rPr>
+          <w:t>42</w:t>
+        </w:r>
+        <w:r>
+          <w:rPr>
+            <w:noProof/>
+            <w:webHidden/>
+          </w:rPr>
+          <w:fldChar w:fldCharType="end"/>
+        </w:r>
+      </w:hyperlink>
+    </w:p>
+    <w:p>
+      <w:pPr>
+        <w:pStyle w:val="Abbildungsverzeichnis"/>
+        <w:tabs>
+          <w:tab w:val="right" w:leader="dot" w:pos="9062"/>
+        </w:tabs>
+        <w:spacing w:line="360" w:lineRule="auto"/>
+        <w:rPr>
+          <w:rFonts w:asciiTheme="minorHAnsi" w:eastAsiaTheme="minorEastAsia" w:hAnsiTheme="minorHAnsi"/>
+          <w:noProof/>
+          <w:lang w:eastAsia="de-DE"/>
+        </w:rPr>
+      </w:pPr>
+      <w:hyperlink w:anchor="_Toc499674034" w:history="1">
+        <w:r>
+          <w:rPr>
+            <w:rStyle w:val="Hyperlink"/>
+            <w:noProof/>
+          </w:rPr>
+          <w:t>Aktivitätsdiagramm 5: U14/U15/U22 – Profil</w:t>
+        </w:r>
+        <w:r>
+          <w:rPr>
+            <w:noProof/>
+            <w:webHidden/>
+          </w:rPr>
+          <w:tab/>
+        </w:r>
+        <w:r>
+          <w:rPr>
+            <w:noProof/>
+            <w:webHidden/>
+          </w:rPr>
+          <w:fldChar w:fldCharType="begin"/>
+        </w:r>
+        <w:r>
+          <w:rPr>
+            <w:noProof/>
+            <w:webHidden/>
+          </w:rPr>
+          <w:instrText xml:space="preserve"> PAGEREF _Toc499674034 \h </w:instrText>
+        </w:r>
+        <w:r>
+          <w:rPr>
+            <w:noProof/>
+            <w:webHidden/>
+          </w:rPr>
+        </w:r>
+        <w:r>
+          <w:rPr>
+            <w:noProof/>
+            <w:webHidden/>
+          </w:rPr>
+          <w:fldChar w:fldCharType="separate"/>
+        </w:r>
+        <w:r>
+          <w:rPr>
+            <w:noProof/>
+            <w:webHidden/>
+          </w:rPr>
+          <w:t>43</w:t>
+        </w:r>
+        <w:r>
+          <w:rPr>
+            <w:noProof/>
+            <w:webHidden/>
+          </w:rPr>
+          <w:fldChar w:fldCharType="end"/>
+        </w:r>
+      </w:hyperlink>
+    </w:p>
+    <w:p>
+      <w:pPr>
+        <w:pStyle w:val="Abbildungsverzeichnis"/>
+        <w:tabs>
+          <w:tab w:val="right" w:leader="dot" w:pos="9062"/>
+        </w:tabs>
+        <w:spacing w:line="360" w:lineRule="auto"/>
+        <w:rPr>
+          <w:rFonts w:asciiTheme="minorHAnsi" w:eastAsiaTheme="minorEastAsia" w:hAnsiTheme="minorHAnsi"/>
+          <w:noProof/>
+          <w:lang w:eastAsia="de-DE"/>
+        </w:rPr>
+      </w:pPr>
+      <w:hyperlink w:anchor="_Toc499674035" w:history="1">
+        <w:r>
+          <w:rPr>
+            <w:rStyle w:val="Hyperlink"/>
+            <w:noProof/>
+          </w:rPr>
+          <w:t>Aktivitätsdiagramm 6: U08/U012/U19 - andere Profilseiten</w:t>
+        </w:r>
+        <w:r>
+          <w:rPr>
+            <w:noProof/>
+            <w:webHidden/>
+          </w:rPr>
+          <w:tab/>
+        </w:r>
+        <w:r>
+          <w:rPr>
+            <w:noProof/>
+            <w:webHidden/>
+          </w:rPr>
+          <w:fldChar w:fldCharType="begin"/>
+        </w:r>
+        <w:r>
+          <w:rPr>
+            <w:noProof/>
+            <w:webHidden/>
+          </w:rPr>
+          <w:instrText xml:space="preserve"> PAGEREF _Toc499674035 \h </w:instrText>
+        </w:r>
+        <w:r>
+          <w:rPr>
+            <w:noProof/>
+            <w:webHidden/>
+          </w:rPr>
+        </w:r>
+        <w:r>
+          <w:rPr>
+            <w:noProof/>
+            <w:webHidden/>
+          </w:rPr>
+          <w:fldChar w:fldCharType="separate"/>
+        </w:r>
+        <w:r>
+          <w:rPr>
+            <w:noProof/>
+            <w:webHidden/>
+          </w:rPr>
+          <w:t>44</w:t>
+        </w:r>
+        <w:r>
+          <w:rPr>
+            <w:noProof/>
+            <w:webHidden/>
+          </w:rPr>
+          <w:fldChar w:fldCharType="end"/>
+        </w:r>
+      </w:hyperlink>
+    </w:p>
+    <w:p>
+      <w:pPr>
+        <w:pStyle w:val="Abbildungsverzeichnis"/>
+        <w:tabs>
+          <w:tab w:val="right" w:leader="dot" w:pos="9062"/>
+        </w:tabs>
+        <w:spacing w:line="360" w:lineRule="auto"/>
+        <w:rPr>
+          <w:rFonts w:asciiTheme="minorHAnsi" w:eastAsiaTheme="minorEastAsia" w:hAnsiTheme="minorHAnsi"/>
+          <w:noProof/>
+          <w:lang w:eastAsia="de-DE"/>
+        </w:rPr>
+      </w:pPr>
+      <w:hyperlink w:anchor="_Toc499674036" w:history="1">
+        <w:r>
+          <w:rPr>
+            <w:rStyle w:val="Hyperlink"/>
+            <w:noProof/>
+          </w:rPr>
+          <w:t>Aktivitätsdiagramm 7: Menü</w:t>
+        </w:r>
+        <w:r>
+          <w:rPr>
+            <w:noProof/>
+            <w:webHidden/>
+          </w:rPr>
+          <w:tab/>
+        </w:r>
+        <w:r>
+          <w:rPr>
+            <w:noProof/>
+            <w:webHidden/>
+          </w:rPr>
+          <w:fldChar w:fldCharType="begin"/>
+        </w:r>
+        <w:r>
+          <w:rPr>
+            <w:noProof/>
+            <w:webHidden/>
+          </w:rPr>
+          <w:instrText xml:space="preserve"> PAGEREF _Toc499674036 \h </w:instrText>
+        </w:r>
+        <w:r>
+          <w:rPr>
+            <w:noProof/>
+            <w:webHidden/>
+          </w:rPr>
+        </w:r>
+        <w:r>
+          <w:rPr>
+            <w:noProof/>
+            <w:webHidden/>
+          </w:rPr>
+          <w:fldChar w:fldCharType="separate"/>
+        </w:r>
+        <w:r>
+          <w:rPr>
+            <w:noProof/>
+            <w:webHidden/>
+          </w:rPr>
+          <w:t>44</w:t>
+        </w:r>
+        <w:r>
+          <w:rPr>
+            <w:noProof/>
+            <w:webHidden/>
+          </w:rPr>
+          <w:fldChar w:fldCharType="end"/>
+        </w:r>
+      </w:hyperlink>
+    </w:p>
+    <w:p>
+      <w:pPr>
+        <w:rPr>
+          <w:lang w:eastAsia="en-US"/>
+        </w:rPr>
+      </w:pPr>
+    </w:p>
+    <w:p>
+      <w:pPr>
         <w:spacing w:after="0" w:line="360" w:lineRule="auto"/>
         <w:rPr>
           <w:rFonts w:ascii="Arial" w:hAnsi="Arial" w:cs="Arial"/>
@@ -13275,9 +13656,35 @@
         </w:rPr>
         <w:fldChar w:fldCharType="end"/>
       </w:r>
-      <w:bookmarkStart w:id="53" w:name="_Dokumentenhistorie"/>
-      <w:bookmarkStart w:id="54" w:name="_Toc498958320"/>
-      <w:bookmarkEnd w:id="53"/>
+      <w:bookmarkStart w:id="56" w:name="_Dokumentenhistorie"/>
+      <w:bookmarkStart w:id="57" w:name="_Toc498958320"/>
+      <w:bookmarkEnd w:id="56"/>
+      <w:commentRangeEnd w:id="55"/>
+      <w:r>
+        <w:rPr>
+          <w:rStyle w:val="Kommentarzeichen"/>
+        </w:rPr>
+        <w:commentReference w:id="55"/>
+      </w:r>
+    </w:p>
+    <w:p>
+      <w:pPr>
+        <w:rPr>
+          <w:rFonts w:ascii="Century Gothic" w:hAnsi="Century Gothic" w:cs="Arial"/>
+          <w:b/>
+          <w:color w:val="92D050"/>
+          <w:sz w:val="28"/>
+        </w:rPr>
+      </w:pPr>
+      <w:r>
+        <w:rPr>
+          <w:rFonts w:ascii="Century Gothic" w:hAnsi="Century Gothic" w:cs="Arial"/>
+          <w:b/>
+          <w:color w:val="92D050"/>
+          <w:sz w:val="28"/>
+        </w:rPr>
+        <w:br w:type="page"/>
+      </w:r>
     </w:p>
     <w:p>
       <w:pPr>
@@ -13300,9 +13707,10 @@
           <w:color w:val="92D050"/>
           <w:sz w:val="28"/>
         </w:rPr>
+        <w:lastRenderedPageBreak/>
         <w:t>Dokumentenhistorie</w:t>
       </w:r>
-      <w:bookmarkEnd w:id="54"/>
+      <w:bookmarkEnd w:id="57"/>
     </w:p>
     <w:p>
       <w:pPr>
@@ -13331,9 +13739,29 @@
         <w:spacing w:after="0" w:line="360" w:lineRule="auto"/>
         <w:rPr>
           <w:rFonts w:ascii="Arial" w:hAnsi="Arial" w:cs="Arial"/>
-        </w:rPr>
-      </w:pPr>
-      <w:bookmarkStart w:id="55" w:name="_Toc498958321"/>
+          <w:color w:val="92D050"/>
+        </w:rPr>
+      </w:pPr>
+      <w:bookmarkStart w:id="58" w:name="_Toc498958321"/>
+    </w:p>
+    <w:p>
+      <w:pPr>
+        <w:rPr>
+          <w:rFonts w:ascii="Century Gothic" w:hAnsi="Century Gothic" w:cs="Arial"/>
+          <w:b/>
+          <w:color w:val="92D050"/>
+          <w:sz w:val="28"/>
+        </w:rPr>
+      </w:pPr>
+      <w:r>
+        <w:rPr>
+          <w:rFonts w:ascii="Century Gothic" w:hAnsi="Century Gothic" w:cs="Arial"/>
+          <w:b/>
+          <w:color w:val="92D050"/>
+          <w:sz w:val="28"/>
+        </w:rPr>
+        <w:br w:type="page"/>
+      </w:r>
     </w:p>
     <w:p>
       <w:pPr>
@@ -13346,7 +13774,7 @@
         <w:rPr>
           <w:rFonts w:ascii="Century Gothic" w:hAnsi="Century Gothic" w:cs="Arial"/>
           <w:b/>
-          <w:color w:val="538135" w:themeColor="accent6" w:themeShade="BF"/>
+          <w:color w:val="92D050"/>
           <w:sz w:val="28"/>
         </w:rPr>
       </w:pPr>
@@ -13357,17 +13785,18 @@
           <w:color w:val="92D050"/>
           <w:sz w:val="28"/>
         </w:rPr>
-        <w:t>Lastenheft-Abnahme</w:t>
-      </w:r>
-      <w:bookmarkEnd w:id="55"/>
-    </w:p>
-    <w:p>
-      <w:pPr>
-        <w:spacing w:after="0" w:line="360" w:lineRule="auto"/>
-        <w:rPr>
-          <w:rFonts w:ascii="Arial" w:hAnsi="Arial" w:cs="Arial"/>
-        </w:rPr>
-      </w:pPr>
+        <w:lastRenderedPageBreak/>
+        <w:t>Lasten</w:t>
+      </w:r>
+      <w:r>
+        <w:rPr>
+          <w:rFonts w:ascii="Century Gothic" w:hAnsi="Century Gothic" w:cs="Arial"/>
+          <w:b/>
+          <w:color w:val="92D050"/>
+          <w:sz w:val="28"/>
+        </w:rPr>
+        <w:t>heft-Abnahme</w:t>
+      </w:r>
     </w:p>
     <w:p>
       <w:pPr>
@@ -13427,6 +13856,498 @@
     </w:p>
     <w:p>
       <w:pPr>
+        <w:pStyle w:val="Listenabsatz"/>
+        <w:spacing w:after="0" w:line="360" w:lineRule="auto"/>
+        <w:ind w:left="360"/>
+        <w:rPr>
+          <w:rFonts w:ascii="Century Gothic" w:hAnsi="Century Gothic" w:cs="Arial"/>
+          <w:b/>
+          <w:color w:val="92D050"/>
+          <w:sz w:val="28"/>
+        </w:rPr>
+      </w:pPr>
+    </w:p>
+    <w:bookmarkEnd w:id="58"/>
+    <w:p>
+      <w:pPr>
+        <w:rPr>
+          <w:rFonts w:ascii="Century Gothic" w:hAnsi="Century Gothic" w:cs="Arial"/>
+          <w:b/>
+          <w:color w:val="92D050"/>
+          <w:sz w:val="28"/>
+        </w:rPr>
+      </w:pPr>
+      <w:r>
+        <w:rPr>
+          <w:rFonts w:ascii="Century Gothic" w:hAnsi="Century Gothic" w:cs="Arial"/>
+          <w:b/>
+          <w:color w:val="92D050"/>
+          <w:sz w:val="28"/>
+        </w:rPr>
+        <w:br w:type="page"/>
+      </w:r>
+    </w:p>
+    <w:p>
+      <w:pPr>
+        <w:pStyle w:val="Listenabsatz"/>
+        <w:numPr>
+          <w:ilvl w:val="0"/>
+          <w:numId w:val="20"/>
+        </w:numPr>
+        <w:spacing w:after="0" w:line="360" w:lineRule="auto"/>
+        <w:rPr>
+          <w:rFonts w:ascii="Century Gothic" w:hAnsi="Century Gothic" w:cs="Arial"/>
+          <w:b/>
+          <w:color w:val="92D050"/>
+          <w:sz w:val="28"/>
+        </w:rPr>
+      </w:pPr>
+      <w:r>
+        <w:rPr>
+          <w:rFonts w:ascii="Century Gothic" w:hAnsi="Century Gothic" w:cs="Arial"/>
+          <w:b/>
+          <w:color w:val="92D050"/>
+          <w:sz w:val="28"/>
+        </w:rPr>
+        <w:lastRenderedPageBreak/>
+        <w:t>Anhang – Aktivitätsdiagramme</w:t>
+      </w:r>
+    </w:p>
+    <w:p>
+      <w:r>
+        <w:t xml:space="preserve">Im Folgenden sind noch einmal alle Use-Cases als Aktivitätsdiagramme veranschaulicht worden. Der besseren Übersicht halber ist das Menü separat aufgeführt. Dabei ist zu bemerken, dass das Menü dem User jederzeit </w:t>
+      </w:r>
+      <w:r>
+        <w:t xml:space="preserve">auf der Webseite </w:t>
+      </w:r>
+      <w:r>
+        <w:t>zur Verfügung steht.</w:t>
+      </w:r>
+    </w:p>
+    <w:p>
+      <w:pPr>
+        <w:keepNext/>
+        <w:spacing w:after="0" w:line="360" w:lineRule="auto"/>
+        <w:jc w:val="center"/>
+      </w:pPr>
+      <w:r>
+        <w:object w:dxaOrig="9109" w:dyaOrig="15060" w14:anchorId="06A62B23">
+          <v:shape id="_x0000_i1046" type="#_x0000_t75" style="width:5in;height:593.7pt" o:ole="">
+            <v:imagedata r:id="rId37" o:title=""/>
+          </v:shape>
+          <o:OLEObject Type="Embed" ProgID="Visio.Drawing.15" ShapeID="_x0000_i1046" DrawAspect="Content" ObjectID="_1573416270" r:id="rId38"/>
+        </w:object>
+      </w:r>
+    </w:p>
+    <w:p>
+      <w:pPr>
+        <w:pStyle w:val="Beschriftung"/>
+        <w:jc w:val="center"/>
+      </w:pPr>
+      <w:bookmarkStart w:id="59" w:name="_Toc499674030"/>
+      <w:r>
+        <w:t xml:space="preserve">Aktivitätsdiagramm </w:t>
+      </w:r>
+      <w:r>
+        <w:fldChar w:fldCharType="begin"/>
+      </w:r>
+      <w:r>
+        <w:instrText xml:space="preserve"> SEQ Aktivitätsdiagramm \* ARABIC </w:instrText>
+      </w:r>
+      <w:r>
+        <w:fldChar w:fldCharType="separate"/>
+      </w:r>
+      <w:r>
+        <w:rPr>
+          <w:noProof/>
+        </w:rPr>
+        <w:t>1</w:t>
+      </w:r>
+      <w:r>
+        <w:fldChar w:fldCharType="end"/>
+      </w:r>
+      <w:r>
+        <w:t xml:space="preserve">: </w:t>
+      </w:r>
+      <w:r>
+        <w:t xml:space="preserve">U00/U01/U02/U03 </w:t>
+      </w:r>
+      <w:r>
+        <w:t>–</w:t>
+      </w:r>
+      <w:r>
+        <w:t xml:space="preserve"> Registrierung</w:t>
+      </w:r>
+      <w:bookmarkEnd w:id="59"/>
+    </w:p>
+    <w:p>
+      <w:pPr>
+        <w:keepNext/>
+        <w:jc w:val="center"/>
+      </w:pPr>
+      <w:r>
+        <w:object w:dxaOrig="7393" w:dyaOrig="11089" w14:anchorId="2FD191CB">
+          <v:shape id="_x0000_i1052" type="#_x0000_t75" style="width:369.45pt;height:554.75pt" o:ole="">
+            <v:imagedata r:id="rId39" o:title=""/>
+          </v:shape>
+          <o:OLEObject Type="Embed" ProgID="Visio.Drawing.15" ShapeID="_x0000_i1052" DrawAspect="Content" ObjectID="_1573416271" r:id="rId40"/>
+        </w:object>
+      </w:r>
+    </w:p>
+    <w:p>
+      <w:pPr>
+        <w:pStyle w:val="Beschriftung"/>
+        <w:jc w:val="center"/>
+      </w:pPr>
+      <w:bookmarkStart w:id="60" w:name="_Toc499674031"/>
+      <w:r>
+        <w:t xml:space="preserve">Aktivitätsdiagramm </w:t>
+      </w:r>
+      <w:r>
+        <w:fldChar w:fldCharType="begin"/>
+      </w:r>
+      <w:r>
+        <w:instrText xml:space="preserve"> SEQ Aktivitätsdiagramm \* ARABIC </w:instrText>
+      </w:r>
+      <w:r>
+        <w:fldChar w:fldCharType="separate"/>
+      </w:r>
+      <w:r>
+        <w:rPr>
+          <w:noProof/>
+        </w:rPr>
+        <w:t>2</w:t>
+      </w:r>
+      <w:r>
+        <w:fldChar w:fldCharType="end"/>
+      </w:r>
+      <w:r>
+        <w:t xml:space="preserve">: </w:t>
+      </w:r>
+      <w:r>
+        <w:t>U04/U05 Login</w:t>
+      </w:r>
+      <w:bookmarkEnd w:id="60"/>
+    </w:p>
+    <w:p>
+      <w:pPr>
+        <w:rPr>
+          <w:lang w:eastAsia="en-US"/>
+        </w:rPr>
+      </w:pPr>
+    </w:p>
+    <w:p>
+      <w:pPr>
+        <w:rPr>
+          <w:lang w:eastAsia="en-US"/>
+        </w:rPr>
+      </w:pPr>
+    </w:p>
+    <w:p>
+      <w:pPr>
+        <w:rPr>
+          <w:lang w:eastAsia="en-US"/>
+        </w:rPr>
+      </w:pPr>
+    </w:p>
+    <w:p>
+      <w:pPr>
+        <w:rPr>
+          <w:lang w:eastAsia="en-US"/>
+        </w:rPr>
+      </w:pPr>
+    </w:p>
+    <w:p>
+      <w:pPr>
+        <w:rPr>
+          <w:lang w:eastAsia="en-US"/>
+        </w:rPr>
+      </w:pPr>
+    </w:p>
+    <w:p>
+      <w:pPr>
+        <w:keepNext/>
+        <w:jc w:val="center"/>
+      </w:pPr>
+      <w:r>
+        <w:object w:dxaOrig="8665" w:dyaOrig="7981" w14:anchorId="15D2D571">
+          <v:shape id="_x0000_i1054" type="#_x0000_t75" style="width:433.2pt;height:398.95pt" o:ole="">
+            <v:imagedata r:id="rId41" o:title=""/>
+          </v:shape>
+          <o:OLEObject Type="Embed" ProgID="Visio.Drawing.15" ShapeID="_x0000_i1054" DrawAspect="Content" ObjectID="_1573416272" r:id="rId42"/>
+        </w:object>
+      </w:r>
+    </w:p>
+    <w:p>
+      <w:pPr>
+        <w:pStyle w:val="Beschriftung"/>
+        <w:jc w:val="center"/>
+      </w:pPr>
+      <w:bookmarkStart w:id="61" w:name="_Toc499674032"/>
+      <w:r>
+        <w:t xml:space="preserve">Aktivitätsdiagramm </w:t>
+      </w:r>
+      <w:r>
+        <w:fldChar w:fldCharType="begin"/>
+      </w:r>
+      <w:r>
+        <w:instrText xml:space="preserve"> SEQ Aktivitätsdiagramm \* ARABIC </w:instrText>
+      </w:r>
+      <w:r>
+        <w:fldChar w:fldCharType="separate"/>
+      </w:r>
+      <w:r>
+        <w:rPr>
+          <w:noProof/>
+        </w:rPr>
+        <w:t>3</w:t>
+      </w:r>
+      <w:r>
+        <w:fldChar w:fldCharType="end"/>
+      </w:r>
+      <w:r>
+        <w:t xml:space="preserve">: </w:t>
+      </w:r>
+      <w:r>
+        <w:t xml:space="preserve">U07/U09/U11/U13 </w:t>
+      </w:r>
+      <w:r>
+        <w:t>–</w:t>
+      </w:r>
+      <w:r>
+        <w:t xml:space="preserve"> Startseite</w:t>
+      </w:r>
+      <w:bookmarkEnd w:id="61"/>
+    </w:p>
+    <w:p>
+      <w:pPr>
+        <w:rPr>
+          <w:lang w:eastAsia="en-US"/>
+        </w:rPr>
+      </w:pPr>
+    </w:p>
+    <w:p>
+      <w:pPr>
+        <w:keepNext/>
+        <w:jc w:val="center"/>
+      </w:pPr>
+      <w:r>
+        <w:object w:dxaOrig="9817" w:dyaOrig="7380" w14:anchorId="54530879">
+          <v:shape id="_x0000_i1056" type="#_x0000_t75" style="width:453.25pt;height:341.1pt" o:ole="">
+            <v:imagedata r:id="rId43" o:title=""/>
+          </v:shape>
+          <o:OLEObject Type="Embed" ProgID="Visio.Drawing.15" ShapeID="_x0000_i1056" DrawAspect="Content" ObjectID="_1573416273" r:id="rId44"/>
+        </w:object>
+      </w:r>
+    </w:p>
+    <w:p>
+      <w:pPr>
+        <w:pStyle w:val="Beschriftung"/>
+        <w:jc w:val="center"/>
+      </w:pPr>
+      <w:bookmarkStart w:id="62" w:name="_Toc499674033"/>
+      <w:r>
+        <w:t xml:space="preserve">Aktivitätsdiagramm </w:t>
+      </w:r>
+      <w:r>
+        <w:fldChar w:fldCharType="begin"/>
+      </w:r>
+      <w:r>
+        <w:instrText xml:space="preserve"> SEQ Aktivitätsdiagramm \* ARABIC </w:instrText>
+      </w:r>
+      <w:r>
+        <w:fldChar w:fldCharType="separate"/>
+      </w:r>
+      <w:r>
+        <w:rPr>
+          <w:noProof/>
+        </w:rPr>
+        <w:t>4</w:t>
+      </w:r>
+      <w:r>
+        <w:fldChar w:fldCharType="end"/>
+      </w:r>
+      <w:r>
+        <w:t xml:space="preserve">: </w:t>
+      </w:r>
+      <w:r>
+        <w:t>U06/U10/U21 Fahrrad anzeigen/ausleihen</w:t>
+      </w:r>
+      <w:bookmarkEnd w:id="62"/>
+    </w:p>
+    <w:p>
+      <w:pPr>
+        <w:rPr>
+          <w:lang w:eastAsia="en-US"/>
+        </w:rPr>
+      </w:pPr>
+    </w:p>
+    <w:p>
+      <w:pPr>
+        <w:keepNext/>
+        <w:jc w:val="center"/>
+      </w:pPr>
+      <w:r>
+        <w:object w:dxaOrig="8209" w:dyaOrig="9733" w14:anchorId="1078DB2F">
+          <v:shape id="_x0000_i1059" type="#_x0000_t75" style="width:410.75pt;height:486.3pt" o:ole="">
+            <v:imagedata r:id="rId45" o:title=""/>
+          </v:shape>
+          <o:OLEObject Type="Embed" ProgID="Visio.Drawing.15" ShapeID="_x0000_i1059" DrawAspect="Content" ObjectID="_1573416274" r:id="rId46"/>
+        </w:object>
+      </w:r>
+    </w:p>
+    <w:p>
+      <w:pPr>
+        <w:pStyle w:val="Beschriftung"/>
+        <w:jc w:val="center"/>
+      </w:pPr>
+      <w:bookmarkStart w:id="63" w:name="_Toc499674034"/>
+      <w:r>
+        <w:t xml:space="preserve">Aktivitätsdiagramm </w:t>
+      </w:r>
+      <w:r>
+        <w:fldChar w:fldCharType="begin"/>
+      </w:r>
+      <w:r>
+        <w:instrText xml:space="preserve"> SEQ Aktivitätsdiagramm \* ARABIC </w:instrText>
+      </w:r>
+      <w:r>
+        <w:fldChar w:fldCharType="separate"/>
+      </w:r>
+      <w:r>
+        <w:rPr>
+          <w:noProof/>
+        </w:rPr>
+        <w:t>5</w:t>
+      </w:r>
+      <w:r>
+        <w:fldChar w:fldCharType="end"/>
+      </w:r>
+      <w:r>
+        <w:t xml:space="preserve">: </w:t>
+      </w:r>
+      <w:r>
+        <w:t xml:space="preserve">U14/U15/U22 </w:t>
+      </w:r>
+      <w:r>
+        <w:t>–</w:t>
+      </w:r>
+      <w:r>
+        <w:t xml:space="preserve"> Profil</w:t>
+      </w:r>
+      <w:bookmarkEnd w:id="63"/>
+    </w:p>
+    <w:p>
+      <w:pPr>
+        <w:rPr>
+          <w:lang w:eastAsia="en-US"/>
+        </w:rPr>
+      </w:pPr>
+    </w:p>
+    <w:p>
+      <w:pPr>
+        <w:keepNext/>
+        <w:jc w:val="center"/>
+      </w:pPr>
+      <w:r>
+        <w:object w:dxaOrig="8125" w:dyaOrig="6360" w14:anchorId="077D49A8">
+          <v:shape id="_x0000_i1061" type="#_x0000_t75" style="width:406.05pt;height:317.5pt" o:ole="">
+            <v:imagedata r:id="rId47" o:title=""/>
+          </v:shape>
+          <o:OLEObject Type="Embed" ProgID="Visio.Drawing.15" ShapeID="_x0000_i1061" DrawAspect="Content" ObjectID="_1573416275" r:id="rId48"/>
+        </w:object>
+      </w:r>
+    </w:p>
+    <w:p>
+      <w:pPr>
+        <w:pStyle w:val="Beschriftung"/>
+        <w:jc w:val="center"/>
+      </w:pPr>
+      <w:bookmarkStart w:id="64" w:name="_Toc499674035"/>
+      <w:r>
+        <w:t xml:space="preserve">Aktivitätsdiagramm </w:t>
+      </w:r>
+      <w:r>
+        <w:fldChar w:fldCharType="begin"/>
+      </w:r>
+      <w:r>
+        <w:instrText xml:space="preserve"> SEQ Aktivitätsdiagramm \* ARABIC </w:instrText>
+      </w:r>
+      <w:r>
+        <w:fldChar w:fldCharType="separate"/>
+      </w:r>
+      <w:r>
+        <w:rPr>
+          <w:noProof/>
+        </w:rPr>
+        <w:t>6</w:t>
+      </w:r>
+      <w:r>
+        <w:fldChar w:fldCharType="end"/>
+      </w:r>
+      <w:r>
+        <w:t xml:space="preserve">: </w:t>
+      </w:r>
+      <w:r>
+        <w:t>U08/U012/U19 - andere Profilseiten</w:t>
+      </w:r>
+      <w:bookmarkEnd w:id="64"/>
+    </w:p>
+    <w:p>
+      <w:pPr>
+        <w:rPr>
+          <w:lang w:eastAsia="en-US"/>
+        </w:rPr>
+      </w:pPr>
+    </w:p>
+    <w:p>
+      <w:pPr>
+        <w:keepNext/>
+        <w:jc w:val="center"/>
+      </w:pPr>
+      <w:r>
+        <w:object w:dxaOrig="12445" w:dyaOrig="7765" w14:anchorId="6C7F729E">
+          <v:shape id="_x0000_i1063" type="#_x0000_t75" style="width:453.25pt;height:282.1pt" o:ole="">
+            <v:imagedata r:id="rId49" o:title=""/>
+          </v:shape>
+          <o:OLEObject Type="Embed" ProgID="Visio.Drawing.15" ShapeID="_x0000_i1063" DrawAspect="Content" ObjectID="_1573416276" r:id="rId50"/>
+        </w:object>
+      </w:r>
+    </w:p>
+    <w:p>
+      <w:pPr>
+        <w:pStyle w:val="Beschriftung"/>
+        <w:jc w:val="center"/>
+      </w:pPr>
+      <w:bookmarkStart w:id="65" w:name="_Toc499674036"/>
+      <w:r>
+        <w:t xml:space="preserve">Aktivitätsdiagramm </w:t>
+      </w:r>
+      <w:r>
+        <w:fldChar w:fldCharType="begin"/>
+      </w:r>
+      <w:r>
+        <w:instrText xml:space="preserve"> SEQ Aktivitätsdiagramm \* ARABIC </w:instrText>
+      </w:r>
+      <w:r>
+        <w:fldChar w:fldCharType="separate"/>
+      </w:r>
+      <w:r>
+        <w:rPr>
+          <w:noProof/>
+        </w:rPr>
+        <w:t>7</w:t>
+      </w:r>
+      <w:r>
+        <w:fldChar w:fldCharType="end"/>
+      </w:r>
+      <w:r>
+        <w:t>: Menü</w:t>
+      </w:r>
+      <w:bookmarkEnd w:id="65"/>
+    </w:p>
+    <w:p>
+      <w:pPr>
         <w:spacing w:after="0" w:line="360" w:lineRule="auto"/>
         <w:rPr>
           <w:rFonts w:ascii="Arial" w:eastAsia="Arial" w:hAnsi="Arial" w:cs="Arial"/>
@@ -13434,14 +14355,108 @@
       </w:pPr>
     </w:p>
     <w:sectPr>
-      <w:footerReference w:type="default" r:id="rId34"/>
+      <w:footerReference w:type="default" r:id="rId51"/>
       <w:pgSz w:w="11906" w:h="16838"/>
       <w:pgMar w:top="1417" w:right="1417" w:bottom="1134" w:left="1417" w:header="708" w:footer="708" w:gutter="0"/>
       <w:cols w:space="708"/>
+      <w:titlePg/>
       <w:docGrid w:linePitch="360"/>
     </w:sectPr>
   </w:body>
 </w:document>
+</file>
+
+<file path=word/comments.xml><?xml version="1.0" encoding="utf-8"?>
+<w:comments xmlns:wpc="http://schemas.microsoft.com/office/word/2010/wordprocessingCanvas" xmlns:cx="http://schemas.microsoft.com/office/drawing/2014/chartex" xmlns:cx1="http://schemas.microsoft.com/office/drawing/2015/9/8/chartex" xmlns:cx2="http://schemas.microsoft.com/office/drawing/2015/10/21/chartex" xmlns:cx3="http://schemas.microsoft.com/office/drawing/2016/5/9/chartex" xmlns:cx4="http://schemas.microsoft.com/office/drawing/2016/5/10/chartex" xmlns:cx5="http://schemas.microsoft.com/office/drawing/2016/5/11/chartex" xmlns:cx6="http://schemas.microsoft.com/office/drawing/2016/5/12/chartex" xmlns:cx7="http://schemas.microsoft.com/office/drawing/2016/5/13/chartex" xmlns:cx8="http://schemas.microsoft.com/office/drawing/2016/5/14/chartex" xmlns:mc="http://schemas.openxmlformats.org/markup-compatibility/2006" xmlns:aink="http://schemas.microsoft.com/office/drawing/2016/ink" xmlns:am3d="http://schemas.microsoft.com/office/drawing/2017/model3d" xmlns:o="urn:schemas-microsoft-com:office:office" xmlns:r="http://schemas.openxmlformats.org/officeDocument/2006/relationships" xmlns:m="http://schemas.openxmlformats.org/officeDocument/2006/math" xmlns:v="urn:schemas-microsoft-com:vml" xmlns:wp14="http://schemas.microsoft.com/office/word/2010/wordprocessingDrawing" xmlns:wp="http://schemas.openxmlformats.org/drawingml/2006/wordprocessingDrawing" xmlns:w10="urn:schemas-microsoft-com:office:word" xmlns:w="http://schemas.openxmlformats.org/wordprocessingml/2006/main" xmlns:w14="http://schemas.microsoft.com/office/word/2010/wordml" xmlns:w15="http://schemas.microsoft.com/office/word/2012/wordml" xmlns:w16cid="http://schemas.microsoft.com/office/word/2016/wordml/cid" xmlns:w16se="http://schemas.microsoft.com/office/word/2015/wordml/symex" xmlns:wpg="http://schemas.microsoft.com/office/word/2010/wordprocessingGroup" xmlns:wpi="http://schemas.microsoft.com/office/word/2010/wordprocessingInk" xmlns:wne="http://schemas.microsoft.com/office/word/2006/wordml" xmlns:wps="http://schemas.microsoft.com/office/word/2010/wordprocessingShape" mc:Ignorable="w14 w15 w16se w16cid wp14">
+  <w:comment w:id="4" w:author="Jana Eschwaltrup" w:date="2017-11-28T23:13:00Z" w:initials="JE">
+    <w:p>
+      <w:pPr>
+        <w:pStyle w:val="Kommentartext"/>
+      </w:pPr>
+      <w:r>
+        <w:rPr>
+          <w:rStyle w:val="Kommentarzeichen"/>
+        </w:rPr>
+        <w:annotationRef/>
+      </w:r>
+      <w:r>
+        <w:t xml:space="preserve">Inhaltsverzeichnis muss noch neu!!! Überschriften sind keine Überschriften teilweise und darum </w:t>
+      </w:r>
+      <w:proofErr w:type="spellStart"/>
+      <w:r>
+        <w:t>buggt</w:t>
+      </w:r>
+      <w:proofErr w:type="spellEnd"/>
+      <w:r>
+        <w:t xml:space="preserve"> alles…</w:t>
+      </w:r>
+    </w:p>
+  </w:comment>
+  <w:comment w:id="44" w:author="Jana Eschwaltrup" w:date="2017-11-28T23:17:00Z" w:initials="JE">
+    <w:p>
+      <w:pPr>
+        <w:pStyle w:val="Kommentartext"/>
+      </w:pPr>
+      <w:r>
+        <w:rPr>
+          <w:rStyle w:val="Kommentarzeichen"/>
+        </w:rPr>
+        <w:annotationRef/>
+      </w:r>
+      <w:r>
+        <w:t xml:space="preserve">Use </w:t>
+      </w:r>
+      <w:proofErr w:type="spellStart"/>
+      <w:r>
+        <w:t>Cse</w:t>
+      </w:r>
+      <w:proofErr w:type="spellEnd"/>
+      <w:r>
+        <w:t xml:space="preserve"> ist noch </w:t>
+      </w:r>
+      <w:proofErr w:type="spellStart"/>
+      <w:r>
+        <w:t>nocht</w:t>
+      </w:r>
+      <w:proofErr w:type="spellEnd"/>
+      <w:r>
+        <w:t xml:space="preserve"> beschrieben</w:t>
+      </w:r>
+    </w:p>
+  </w:comment>
+  <w:comment w:id="55" w:author="Jana Eschwaltrup" w:date="2017-11-28T23:14:00Z" w:initials="JE">
+    <w:p>
+      <w:pPr>
+        <w:pStyle w:val="Kommentartext"/>
+      </w:pPr>
+      <w:r>
+        <w:rPr>
+          <w:rStyle w:val="Kommentarzeichen"/>
+        </w:rPr>
+        <w:annotationRef/>
+      </w:r>
+      <w:r>
+        <w:t>Hier das gleiche wie beim Inhaltsverzeichnis. Referenzen klappen nicht mehr wie sie sollen</w:t>
+      </w:r>
+    </w:p>
+  </w:comment>
+</w:comments>
+</file>
+
+<file path=word/commentsExtended.xml><?xml version="1.0" encoding="utf-8"?>
+<w15:commentsEx xmlns:wpc="http://schemas.microsoft.com/office/word/2010/wordprocessingCanvas" xmlns:cx="http://schemas.microsoft.com/office/drawing/2014/chartex" xmlns:cx1="http://schemas.microsoft.com/office/drawing/2015/9/8/chartex" xmlns:cx2="http://schemas.microsoft.com/office/drawing/2015/10/21/chartex" xmlns:cx3="http://schemas.microsoft.com/office/drawing/2016/5/9/chartex" xmlns:cx4="http://schemas.microsoft.com/office/drawing/2016/5/10/chartex" xmlns:cx5="http://schemas.microsoft.com/office/drawing/2016/5/11/chartex" xmlns:cx6="http://schemas.microsoft.com/office/drawing/2016/5/12/chartex" xmlns:cx7="http://schemas.microsoft.com/office/drawing/2016/5/13/chartex" xmlns:cx8="http://schemas.microsoft.com/office/drawing/2016/5/14/chartex" xmlns:mc="http://schemas.openxmlformats.org/markup-compatibility/2006" xmlns:aink="http://schemas.microsoft.com/office/drawing/2016/ink" xmlns:am3d="http://schemas.microsoft.com/office/drawing/2017/model3d" xmlns:o="urn:schemas-microsoft-com:office:office" xmlns:r="http://schemas.openxmlformats.org/officeDocument/2006/relationships" xmlns:m="http://schemas.openxmlformats.org/officeDocument/2006/math" xmlns:v="urn:schemas-microsoft-com:vml" xmlns:wp14="http://schemas.microsoft.com/office/word/2010/wordprocessingDrawing" xmlns:wp="http://schemas.openxmlformats.org/drawingml/2006/wordprocessingDrawing" xmlns:w10="urn:schemas-microsoft-com:office:word" xmlns:w="http://schemas.openxmlformats.org/wordprocessingml/2006/main" xmlns:w14="http://schemas.microsoft.com/office/word/2010/wordml" xmlns:w15="http://schemas.microsoft.com/office/word/2012/wordml" xmlns:w16cid="http://schemas.microsoft.com/office/word/2016/wordml/cid" xmlns:w16se="http://schemas.microsoft.com/office/word/2015/wordml/symex" xmlns:wpg="http://schemas.microsoft.com/office/word/2010/wordprocessingGroup" xmlns:wpi="http://schemas.microsoft.com/office/word/2010/wordprocessingInk" xmlns:wne="http://schemas.microsoft.com/office/word/2006/wordml" xmlns:wps="http://schemas.microsoft.com/office/word/2010/wordprocessingShape" mc:Ignorable="w14 w15 w16se w16cid wp14">
+  <w15:commentEx w15:paraId="321ED934" w15:done="0"/>
+  <w15:commentEx w15:paraId="647F6F63" w15:done="0"/>
+  <w15:commentEx w15:paraId="07E11E75" w15:done="0"/>
+</w15:commentsEx>
+</file>
+
+<file path=word/commentsIds.xml><?xml version="1.0" encoding="utf-8"?>
+<w16cid:commentsIds xmlns:wpc="http://schemas.microsoft.com/office/word/2010/wordprocessingCanvas" xmlns:cx="http://schemas.microsoft.com/office/drawing/2014/chartex" xmlns:cx1="http://schemas.microsoft.com/office/drawing/2015/9/8/chartex" xmlns:cx2="http://schemas.microsoft.com/office/drawing/2015/10/21/chartex" xmlns:cx3="http://schemas.microsoft.com/office/drawing/2016/5/9/chartex" xmlns:cx4="http://schemas.microsoft.com/office/drawing/2016/5/10/chartex" xmlns:cx5="http://schemas.microsoft.com/office/drawing/2016/5/11/chartex" xmlns:cx6="http://schemas.microsoft.com/office/drawing/2016/5/12/chartex" xmlns:cx7="http://schemas.microsoft.com/office/drawing/2016/5/13/chartex" xmlns:cx8="http://schemas.microsoft.com/office/drawing/2016/5/14/chartex" xmlns:mc="http://schemas.openxmlformats.org/markup-compatibility/2006" xmlns:aink="http://schemas.microsoft.com/office/drawing/2016/ink" xmlns:am3d="http://schemas.microsoft.com/office/drawing/2017/model3d" xmlns:o="urn:schemas-microsoft-com:office:office" xmlns:r="http://schemas.openxmlformats.org/officeDocument/2006/relationships" xmlns:m="http://schemas.openxmlformats.org/officeDocument/2006/math" xmlns:v="urn:schemas-microsoft-com:vml" xmlns:wp14="http://schemas.microsoft.com/office/word/2010/wordprocessingDrawing" xmlns:wp="http://schemas.openxmlformats.org/drawingml/2006/wordprocessingDrawing" xmlns:w10="urn:schemas-microsoft-com:office:word" xmlns:w="http://schemas.openxmlformats.org/wordprocessingml/2006/main" xmlns:w14="http://schemas.microsoft.com/office/word/2010/wordml" xmlns:w15="http://schemas.microsoft.com/office/word/2012/wordml" xmlns:w16cid="http://schemas.microsoft.com/office/word/2016/wordml/cid" xmlns:w16se="http://schemas.microsoft.com/office/word/2015/wordml/symex" xmlns:wpg="http://schemas.microsoft.com/office/word/2010/wordprocessingGroup" xmlns:wpi="http://schemas.microsoft.com/office/word/2010/wordprocessingInk" xmlns:wne="http://schemas.microsoft.com/office/word/2006/wordml" xmlns:wps="http://schemas.microsoft.com/office/word/2010/wordprocessingShape" mc:Ignorable="w14 w15 w16se w16cid wp14">
+  <w16cid:commentId w16cid:paraId="321ED934" w16cid:durableId="1DC86C18"/>
+  <w16cid:commentId w16cid:paraId="647F6F63" w16cid:durableId="1DC86D09"/>
+  <w16cid:commentId w16cid:paraId="07E11E75" w16cid:durableId="1DC86C49"/>
+</w16cid:commentsIds>
 </file>
 
 <file path=word/endnotes.xml><?xml version="1.0" encoding="utf-8"?>
@@ -13485,7 +14500,7 @@
     <w:sdtEndPr>
       <w:rPr>
         <w:rFonts w:ascii="Century Gothic" w:eastAsiaTheme="majorEastAsia" w:hAnsi="Century Gothic" w:cstheme="majorBidi"/>
-        <w:color w:val="538135" w:themeColor="accent6" w:themeShade="BF"/>
+        <w:color w:val="63A537" w:themeColor="accent2"/>
         <w:sz w:val="24"/>
         <w:szCs w:val="24"/>
       </w:rPr>
@@ -13497,7 +14512,7 @@
           <w:jc w:val="right"/>
           <w:rPr>
             <w:rFonts w:ascii="Century Gothic" w:eastAsiaTheme="majorEastAsia" w:hAnsi="Century Gothic" w:cstheme="majorBidi"/>
-            <w:color w:val="538135" w:themeColor="accent6" w:themeShade="BF"/>
+            <w:color w:val="63A537" w:themeColor="accent2"/>
             <w:sz w:val="24"/>
             <w:szCs w:val="24"/>
           </w:rPr>
@@ -13505,7 +14520,7 @@
         <w:r>
           <w:rPr>
             <w:rFonts w:ascii="Century Gothic" w:hAnsi="Century Gothic" w:cs="Times New Roman"/>
-            <w:color w:val="538135" w:themeColor="accent6" w:themeShade="BF"/>
+            <w:color w:val="63A537" w:themeColor="accent2"/>
             <w:sz w:val="24"/>
             <w:szCs w:val="24"/>
           </w:rPr>
@@ -13514,7 +14529,7 @@
         <w:r>
           <w:rPr>
             <w:rFonts w:ascii="Century Gothic" w:hAnsi="Century Gothic"/>
-            <w:color w:val="538135" w:themeColor="accent6" w:themeShade="BF"/>
+            <w:color w:val="63A537" w:themeColor="accent2"/>
             <w:sz w:val="24"/>
             <w:szCs w:val="24"/>
           </w:rPr>
@@ -13523,7 +14538,7 @@
         <w:r>
           <w:rPr>
             <w:rFonts w:ascii="Century Gothic" w:hAnsi="Century Gothic" w:cs="Times New Roman"/>
-            <w:color w:val="538135" w:themeColor="accent6" w:themeShade="BF"/>
+            <w:color w:val="63A537" w:themeColor="accent2"/>
             <w:sz w:val="24"/>
             <w:szCs w:val="24"/>
           </w:rPr>
@@ -13533,16 +14548,16 @@
           <w:rPr>
             <w:rFonts w:ascii="Century Gothic" w:eastAsiaTheme="majorEastAsia" w:hAnsi="Century Gothic" w:cstheme="majorBidi"/>
             <w:noProof/>
-            <w:color w:val="538135" w:themeColor="accent6" w:themeShade="BF"/>
+            <w:color w:val="63A537" w:themeColor="accent2"/>
             <w:sz w:val="24"/>
             <w:szCs w:val="24"/>
           </w:rPr>
-          <w:t>12</w:t>
+          <w:t>33</w:t>
         </w:r>
         <w:r>
           <w:rPr>
             <w:rFonts w:ascii="Century Gothic" w:eastAsiaTheme="majorEastAsia" w:hAnsi="Century Gothic" w:cstheme="majorBidi"/>
-            <w:color w:val="538135" w:themeColor="accent6" w:themeShade="BF"/>
+            <w:color w:val="63A537" w:themeColor="accent2"/>
             <w:sz w:val="24"/>
             <w:szCs w:val="24"/>
           </w:rPr>
@@ -15453,6 +16468,14 @@
     <w:abstractNumId w:val="17"/>
   </w:num>
 </w:numbering>
+</file>
+
+<file path=word/people.xml><?xml version="1.0" encoding="utf-8"?>
+<w15:people xmlns:wpc="http://schemas.microsoft.com/office/word/2010/wordprocessingCanvas" xmlns:cx="http://schemas.microsoft.com/office/drawing/2014/chartex" xmlns:cx1="http://schemas.microsoft.com/office/drawing/2015/9/8/chartex" xmlns:cx2="http://schemas.microsoft.com/office/drawing/2015/10/21/chartex" xmlns:cx3="http://schemas.microsoft.com/office/drawing/2016/5/9/chartex" xmlns:cx4="http://schemas.microsoft.com/office/drawing/2016/5/10/chartex" xmlns:cx5="http://schemas.microsoft.com/office/drawing/2016/5/11/chartex" xmlns:cx6="http://schemas.microsoft.com/office/drawing/2016/5/12/chartex" xmlns:cx7="http://schemas.microsoft.com/office/drawing/2016/5/13/chartex" xmlns:cx8="http://schemas.microsoft.com/office/drawing/2016/5/14/chartex" xmlns:mc="http://schemas.openxmlformats.org/markup-compatibility/2006" xmlns:aink="http://schemas.microsoft.com/office/drawing/2016/ink" xmlns:am3d="http://schemas.microsoft.com/office/drawing/2017/model3d" xmlns:o="urn:schemas-microsoft-com:office:office" xmlns:r="http://schemas.openxmlformats.org/officeDocument/2006/relationships" xmlns:m="http://schemas.openxmlformats.org/officeDocument/2006/math" xmlns:v="urn:schemas-microsoft-com:vml" xmlns:wp14="http://schemas.microsoft.com/office/word/2010/wordprocessingDrawing" xmlns:wp="http://schemas.openxmlformats.org/drawingml/2006/wordprocessingDrawing" xmlns:w10="urn:schemas-microsoft-com:office:word" xmlns:w="http://schemas.openxmlformats.org/wordprocessingml/2006/main" xmlns:w14="http://schemas.microsoft.com/office/word/2010/wordml" xmlns:w15="http://schemas.microsoft.com/office/word/2012/wordml" xmlns:w16cid="http://schemas.microsoft.com/office/word/2016/wordml/cid" xmlns:w16se="http://schemas.microsoft.com/office/word/2015/wordml/symex" xmlns:wpg="http://schemas.microsoft.com/office/word/2010/wordprocessingGroup" xmlns:wpi="http://schemas.microsoft.com/office/word/2010/wordprocessingInk" xmlns:wne="http://schemas.microsoft.com/office/word/2006/wordml" xmlns:wps="http://schemas.microsoft.com/office/word/2010/wordprocessingShape" mc:Ignorable="w14 w15 w16se w16cid wp14">
+  <w15:person w15:author="Jana Eschwaltrup">
+    <w15:presenceInfo w15:providerId="Windows Live" w15:userId="31b2d491d338eb5a"/>
+  </w15:person>
+</w15:people>
 </file>
 
 <file path=word/styles.xml><?xml version="1.0" encoding="utf-8"?>
@@ -15871,10 +16894,32 @@
       <w:rFonts w:asciiTheme="majorHAnsi" w:eastAsiaTheme="majorEastAsia" w:hAnsiTheme="majorHAnsi" w:cstheme="majorBidi"/>
       <w:b/>
       <w:bCs/>
-      <w:color w:val="2F5496" w:themeColor="accent1" w:themeShade="BF"/>
+      <w:color w:val="729928" w:themeColor="accent1" w:themeShade="BF"/>
       <w:sz w:val="28"/>
       <w:szCs w:val="28"/>
       <w:lang w:eastAsia="en-US"/>
+    </w:rPr>
+  </w:style>
+  <w:style w:type="paragraph" w:styleId="berschrift2">
+    <w:name w:val="heading 2"/>
+    <w:basedOn w:val="Standard"/>
+    <w:next w:val="Standard"/>
+    <w:link w:val="berschrift2Zchn"/>
+    <w:uiPriority w:val="9"/>
+    <w:unhideWhenUsed/>
+    <w:qFormat/>
+    <w:rsid w:val="00774C3E"/>
+    <w:pPr>
+      <w:keepNext/>
+      <w:keepLines/>
+      <w:spacing w:before="40" w:after="0"/>
+      <w:outlineLvl w:val="1"/>
+    </w:pPr>
+    <w:rPr>
+      <w:rFonts w:asciiTheme="majorHAnsi" w:eastAsiaTheme="majorEastAsia" w:hAnsiTheme="majorHAnsi" w:cstheme="majorBidi"/>
+      <w:color w:val="729928" w:themeColor="accent1" w:themeShade="BF"/>
+      <w:sz w:val="26"/>
+      <w:szCs w:val="26"/>
     </w:rPr>
   </w:style>
   <w:style w:type="paragraph" w:styleId="berschrift3">
@@ -15896,7 +16941,7 @@
       <w:rFonts w:asciiTheme="majorHAnsi" w:eastAsiaTheme="majorEastAsia" w:hAnsiTheme="majorHAnsi" w:cstheme="majorBidi"/>
       <w:b/>
       <w:bCs/>
-      <w:color w:val="4472C4" w:themeColor="accent1"/>
+      <w:color w:val="99CB38" w:themeColor="accent1"/>
       <w:lang w:eastAsia="en-US"/>
     </w:rPr>
   </w:style>
@@ -15948,7 +16993,7 @@
       <w:rFonts w:asciiTheme="majorHAnsi" w:eastAsiaTheme="majorEastAsia" w:hAnsiTheme="majorHAnsi" w:cstheme="majorBidi"/>
       <w:b/>
       <w:bCs/>
-      <w:color w:val="2F5496" w:themeColor="accent1" w:themeShade="BF"/>
+      <w:color w:val="729928" w:themeColor="accent1" w:themeShade="BF"/>
       <w:sz w:val="28"/>
       <w:szCs w:val="28"/>
       <w:lang w:eastAsia="en-US"/>
@@ -15964,7 +17009,7 @@
       <w:rFonts w:asciiTheme="majorHAnsi" w:eastAsiaTheme="majorEastAsia" w:hAnsiTheme="majorHAnsi" w:cstheme="majorBidi"/>
       <w:b/>
       <w:bCs/>
-      <w:color w:val="4472C4" w:themeColor="accent1"/>
+      <w:color w:val="99CB38" w:themeColor="accent1"/>
       <w:lang w:eastAsia="en-US"/>
     </w:rPr>
   </w:style>
@@ -15975,7 +17020,7 @@
     <w:unhideWhenUsed/>
     <w:rsid w:val="00D45BC4"/>
     <w:rPr>
-      <w:color w:val="0563C1" w:themeColor="hyperlink"/>
+      <w:color w:val="EE7B08" w:themeColor="hyperlink"/>
       <w:u w:val="single"/>
     </w:rPr>
   </w:style>
@@ -15994,7 +17039,7 @@
       <w:rFonts w:ascii="Arial" w:eastAsiaTheme="minorHAnsi" w:hAnsi="Arial"/>
       <w:i/>
       <w:iCs/>
-      <w:color w:val="44546A" w:themeColor="text2"/>
+      <w:color w:val="455F51" w:themeColor="text2"/>
       <w:sz w:val="18"/>
       <w:szCs w:val="18"/>
       <w:lang w:eastAsia="en-US"/>
@@ -16125,13 +17170,124 @@
       <w:spacing w:after="0" w:line="240" w:lineRule="auto"/>
     </w:pPr>
   </w:style>
+  <w:style w:type="character" w:customStyle="1" w:styleId="berschrift2Zchn">
+    <w:name w:val="Überschrift 2 Zchn"/>
+    <w:basedOn w:val="Absatz-Standardschriftart"/>
+    <w:link w:val="berschrift2"/>
+    <w:uiPriority w:val="9"/>
+    <w:rsid w:val="00774C3E"/>
+    <w:rPr>
+      <w:rFonts w:asciiTheme="majorHAnsi" w:eastAsiaTheme="majorEastAsia" w:hAnsiTheme="majorHAnsi" w:cstheme="majorBidi"/>
+      <w:color w:val="729928" w:themeColor="accent1" w:themeShade="BF"/>
+      <w:sz w:val="26"/>
+      <w:szCs w:val="26"/>
+    </w:rPr>
+  </w:style>
+  <w:style w:type="character" w:styleId="Kommentarzeichen">
+    <w:name w:val="annotation reference"/>
+    <w:basedOn w:val="Absatz-Standardschriftart"/>
+    <w:uiPriority w:val="99"/>
+    <w:semiHidden/>
+    <w:unhideWhenUsed/>
+    <w:rsid w:val="002B558D"/>
+    <w:rPr>
+      <w:sz w:val="16"/>
+      <w:szCs w:val="16"/>
+    </w:rPr>
+  </w:style>
+  <w:style w:type="paragraph" w:styleId="Kommentartext">
+    <w:name w:val="annotation text"/>
+    <w:basedOn w:val="Standard"/>
+    <w:link w:val="KommentartextZchn"/>
+    <w:uiPriority w:val="99"/>
+    <w:semiHidden/>
+    <w:unhideWhenUsed/>
+    <w:rsid w:val="002B558D"/>
+    <w:pPr>
+      <w:spacing w:line="240" w:lineRule="auto"/>
+    </w:pPr>
+    <w:rPr>
+      <w:sz w:val="20"/>
+      <w:szCs w:val="20"/>
+    </w:rPr>
+  </w:style>
+  <w:style w:type="character" w:customStyle="1" w:styleId="KommentartextZchn">
+    <w:name w:val="Kommentartext Zchn"/>
+    <w:basedOn w:val="Absatz-Standardschriftart"/>
+    <w:link w:val="Kommentartext"/>
+    <w:uiPriority w:val="99"/>
+    <w:semiHidden/>
+    <w:rsid w:val="002B558D"/>
+    <w:rPr>
+      <w:sz w:val="20"/>
+      <w:szCs w:val="20"/>
+    </w:rPr>
+  </w:style>
+  <w:style w:type="paragraph" w:styleId="Kommentarthema">
+    <w:name w:val="annotation subject"/>
+    <w:basedOn w:val="Kommentartext"/>
+    <w:next w:val="Kommentartext"/>
+    <w:link w:val="KommentarthemaZchn"/>
+    <w:uiPriority w:val="99"/>
+    <w:semiHidden/>
+    <w:unhideWhenUsed/>
+    <w:rsid w:val="002B558D"/>
+    <w:rPr>
+      <w:b/>
+      <w:bCs/>
+    </w:rPr>
+  </w:style>
+  <w:style w:type="character" w:customStyle="1" w:styleId="KommentarthemaZchn">
+    <w:name w:val="Kommentarthema Zchn"/>
+    <w:basedOn w:val="KommentartextZchn"/>
+    <w:link w:val="Kommentarthema"/>
+    <w:uiPriority w:val="99"/>
+    <w:semiHidden/>
+    <w:rsid w:val="002B558D"/>
+    <w:rPr>
+      <w:b/>
+      <w:bCs/>
+      <w:sz w:val="20"/>
+      <w:szCs w:val="20"/>
+    </w:rPr>
+  </w:style>
+  <w:style w:type="paragraph" w:styleId="Sprechblasentext">
+    <w:name w:val="Balloon Text"/>
+    <w:basedOn w:val="Standard"/>
+    <w:link w:val="SprechblasentextZchn"/>
+    <w:uiPriority w:val="99"/>
+    <w:semiHidden/>
+    <w:unhideWhenUsed/>
+    <w:rsid w:val="002B558D"/>
+    <w:pPr>
+      <w:spacing w:after="0" w:line="240" w:lineRule="auto"/>
+    </w:pPr>
+    <w:rPr>
+      <w:rFonts w:ascii="Segoe UI" w:hAnsi="Segoe UI" w:cs="Segoe UI"/>
+      <w:sz w:val="18"/>
+      <w:szCs w:val="18"/>
+    </w:rPr>
+  </w:style>
+  <w:style w:type="character" w:customStyle="1" w:styleId="SprechblasentextZchn">
+    <w:name w:val="Sprechblasentext Zchn"/>
+    <w:basedOn w:val="Absatz-Standardschriftart"/>
+    <w:link w:val="Sprechblasentext"/>
+    <w:uiPriority w:val="99"/>
+    <w:semiHidden/>
+    <w:rsid w:val="002B558D"/>
+    <w:rPr>
+      <w:rFonts w:ascii="Segoe UI" w:hAnsi="Segoe UI" w:cs="Segoe UI"/>
+      <w:sz w:val="18"/>
+      <w:szCs w:val="18"/>
+    </w:rPr>
+  </w:style>
 </w:styles>
 </file>
 
 <file path=word/theme/theme1.xml><?xml version="1.0" encoding="utf-8"?>
 <a:theme xmlns:a="http://schemas.openxmlformats.org/drawingml/2006/main" name="Office">
   <a:themeElements>
-    <a:clrScheme name="Office">
+    <a:clrScheme name="Grüngelb">
       <a:dk1>
         <a:sysClr val="windowText" lastClr="000000"/>
       </a:dk1>
@@ -16139,34 +17295,34 @@
         <a:sysClr val="window" lastClr="FFFFFF"/>
       </a:lt1>
       <a:dk2>
-        <a:srgbClr val="44546A"/>
+        <a:srgbClr val="455F51"/>
       </a:dk2>
       <a:lt2>
-        <a:srgbClr val="E7E6E6"/>
+        <a:srgbClr val="E2DFCC"/>
       </a:lt2>
       <a:accent1>
-        <a:srgbClr val="4472C4"/>
+        <a:srgbClr val="99CB38"/>
       </a:accent1>
       <a:accent2>
-        <a:srgbClr val="ED7D31"/>
+        <a:srgbClr val="63A537"/>
       </a:accent2>
       <a:accent3>
-        <a:srgbClr val="A5A5A5"/>
+        <a:srgbClr val="37A76F"/>
       </a:accent3>
       <a:accent4>
-        <a:srgbClr val="FFC000"/>
+        <a:srgbClr val="44C1A3"/>
       </a:accent4>
       <a:accent5>
-        <a:srgbClr val="5B9BD5"/>
+        <a:srgbClr val="4EB3CF"/>
       </a:accent5>
       <a:accent6>
-        <a:srgbClr val="70AD47"/>
+        <a:srgbClr val="51C3F9"/>
       </a:accent6>
       <a:hlink>
-        <a:srgbClr val="0563C1"/>
+        <a:srgbClr val="EE7B08"/>
       </a:hlink>
       <a:folHlink>
-        <a:srgbClr val="954F72"/>
+        <a:srgbClr val="977B2D"/>
       </a:folHlink>
     </a:clrScheme>
     <a:fontScheme name="Office">
@@ -16428,7 +17584,7 @@
 </file>
 
 <file path=customXml/itemProps1.xml><?xml version="1.0" encoding="utf-8"?>
-<ds:datastoreItem xmlns:ds="http://schemas.openxmlformats.org/officeDocument/2006/customXml" ds:itemID="{2D235E33-903C-4714-86A8-B2560A1CA25B}">
+<ds:datastoreItem xmlns:ds="http://schemas.openxmlformats.org/officeDocument/2006/customXml" ds:itemID="{80CA3C17-18E8-420C-99AC-31214EB9C59C}">
   <ds:schemaRefs>
     <ds:schemaRef ds:uri="http://schemas.openxmlformats.org/officeDocument/2006/bibliography"/>
   </ds:schemaRefs>

</xml_diff>